<commit_message>
First stage of installation complete
We started installing the IIS server on the computer. Please continue
from here Trent.
</commit_message>
<xml_diff>
--- a/Installation documentation.docx
+++ b/Installation documentation.docx
@@ -110,12 +110,236 @@
       </w:r>
     </w:p>
     <w:p>
-      <w:r>
-        <w:t>Ricky needs a haircut</w:t>
+      <w:pPr>
+        <w:spacing w:after="0" w:line="240" w:lineRule="auto"/>
+        <w:rPr>
+          <w:rFonts w:ascii="Times New Roman" w:eastAsia="Times New Roman" w:hAnsi="Times New Roman" w:cs="Times New Roman"/>
+          <w:sz w:val="24"/>
+          <w:szCs w:val="24"/>
+        </w:rPr>
+      </w:pPr>
+      <w:r>
+        <w:rPr>
+          <w:rFonts w:ascii="Arial" w:eastAsia="Times New Roman" w:hAnsi="Arial" w:cs="Arial"/>
+          <w:color w:val="000000"/>
+          <w:sz w:val="23"/>
+          <w:szCs w:val="23"/>
+        </w:rPr>
+        <w:t>Step 1: Install IIS Server</w:t>
+      </w:r>
+    </w:p>
+    <w:p>
+      <w:pPr>
+        <w:numPr>
+          <w:ilvl w:val="0"/>
+          <w:numId w:val="1"/>
+        </w:numPr>
+        <w:spacing w:after="0" w:line="240" w:lineRule="auto"/>
+        <w:textAlignment w:val="baseline"/>
+        <w:rPr>
+          <w:rFonts w:ascii="Arial" w:eastAsia="Times New Roman" w:hAnsi="Arial" w:cs="Arial"/>
+          <w:color w:val="000000"/>
+          <w:sz w:val="23"/>
+          <w:szCs w:val="23"/>
+        </w:rPr>
+      </w:pPr>
+      <w:r>
+        <w:rPr>
+          <w:rFonts w:ascii="Arial" w:eastAsia="Times New Roman" w:hAnsi="Arial" w:cs="Arial"/>
+          <w:color w:val="000000"/>
+          <w:sz w:val="23"/>
+          <w:szCs w:val="23"/>
+        </w:rPr>
+        <w:t>Open Server Manager</w:t>
+      </w:r>
+    </w:p>
+    <w:p>
+      <w:pPr>
+        <w:numPr>
+          <w:ilvl w:val="0"/>
+          <w:numId w:val="1"/>
+        </w:numPr>
+        <w:spacing w:after="0" w:line="240" w:lineRule="auto"/>
+        <w:textAlignment w:val="baseline"/>
+        <w:rPr>
+          <w:rFonts w:ascii="Arial" w:eastAsia="Times New Roman" w:hAnsi="Arial" w:cs="Arial"/>
+          <w:color w:val="000000"/>
+          <w:sz w:val="23"/>
+          <w:szCs w:val="23"/>
+        </w:rPr>
+      </w:pPr>
+      <w:r>
+        <w:rPr>
+          <w:rFonts w:ascii="Arial" w:eastAsia="Times New Roman" w:hAnsi="Arial" w:cs="Arial"/>
+          <w:color w:val="000000"/>
+          <w:sz w:val="23"/>
+          <w:szCs w:val="23"/>
+        </w:rPr>
+        <w:t>Select Manage&gt;Add Roles and Features</w:t>
+      </w:r>
+    </w:p>
+    <w:p>
+      <w:pPr>
+        <w:numPr>
+          <w:ilvl w:val="0"/>
+          <w:numId w:val="1"/>
+        </w:numPr>
+        <w:spacing w:after="0" w:line="240" w:lineRule="auto"/>
+        <w:textAlignment w:val="baseline"/>
+        <w:rPr>
+          <w:rFonts w:ascii="Arial" w:eastAsia="Times New Roman" w:hAnsi="Arial" w:cs="Arial"/>
+          <w:color w:val="000000"/>
+          <w:sz w:val="23"/>
+          <w:szCs w:val="23"/>
+        </w:rPr>
+      </w:pPr>
+      <w:r>
+        <w:rPr>
+          <w:rFonts w:ascii="Arial" w:eastAsia="Times New Roman" w:hAnsi="Arial" w:cs="Arial"/>
+          <w:color w:val="000000"/>
+          <w:sz w:val="23"/>
+          <w:szCs w:val="23"/>
+        </w:rPr>
+        <w:t>Under Server Roles, select “Web Server (IIS)”</w:t>
+      </w:r>
+    </w:p>
+    <w:p>
+      <w:pPr>
+        <w:numPr>
+          <w:ilvl w:val="1"/>
+          <w:numId w:val="2"/>
+        </w:numPr>
+        <w:spacing w:after="0" w:line="240" w:lineRule="auto"/>
+        <w:textAlignment w:val="baseline"/>
+        <w:rPr>
+          <w:rFonts w:ascii="Arial" w:eastAsia="Times New Roman" w:hAnsi="Arial" w:cs="Arial"/>
+          <w:color w:val="000000"/>
+          <w:sz w:val="23"/>
+          <w:szCs w:val="23"/>
+        </w:rPr>
+      </w:pPr>
+      <w:r>
+        <w:rPr>
+          <w:rFonts w:ascii="Arial" w:eastAsia="Times New Roman" w:hAnsi="Arial" w:cs="Arial"/>
+          <w:color w:val="000000"/>
+          <w:sz w:val="23"/>
+          <w:szCs w:val="23"/>
+        </w:rPr>
+        <w:t>Expand Web Server (IIS), expand Web Server, and then check “Application Development”</w:t>
+      </w:r>
+    </w:p>
+    <w:p>
+      <w:pPr>
+        <w:numPr>
+          <w:ilvl w:val="1"/>
+          <w:numId w:val="2"/>
+        </w:numPr>
+        <w:spacing w:after="0" w:line="240" w:lineRule="auto"/>
+        <w:textAlignment w:val="baseline"/>
+        <w:rPr>
+          <w:rFonts w:ascii="Arial" w:eastAsia="Times New Roman" w:hAnsi="Arial" w:cs="Arial"/>
+          <w:color w:val="000000"/>
+          <w:sz w:val="23"/>
+          <w:szCs w:val="23"/>
+        </w:rPr>
+      </w:pPr>
+      <w:r>
+        <w:rPr>
+          <w:rFonts w:ascii="Arial" w:eastAsia="Times New Roman" w:hAnsi="Arial" w:cs="Arial"/>
+          <w:color w:val="000000"/>
+          <w:sz w:val="23"/>
+          <w:szCs w:val="23"/>
+        </w:rPr>
+        <w:t>Under “Application Development”, check everything but CGI</w:t>
+      </w:r>
+      <w:r>
+        <w:rPr>
+          <w:rFonts w:ascii="Arial" w:eastAsia="Times New Roman" w:hAnsi="Arial" w:cs="Arial"/>
+          <w:color w:val="000000"/>
+          <w:sz w:val="23"/>
+          <w:szCs w:val="23"/>
+        </w:rPr>
+        <w:t xml:space="preserve"> </w:t>
+      </w:r>
+    </w:p>
+    <w:p>
+      <w:pPr>
+        <w:numPr>
+          <w:ilvl w:val="0"/>
+          <w:numId w:val="2"/>
+        </w:numPr>
+        <w:spacing w:after="0" w:line="240" w:lineRule="auto"/>
+        <w:textAlignment w:val="baseline"/>
+        <w:rPr>
+          <w:rFonts w:ascii="Arial" w:eastAsia="Times New Roman" w:hAnsi="Arial" w:cs="Arial"/>
+          <w:color w:val="000000"/>
+          <w:sz w:val="23"/>
+          <w:szCs w:val="23"/>
+        </w:rPr>
+      </w:pPr>
+      <w:r>
+        <w:rPr>
+          <w:rFonts w:ascii="Arial" w:eastAsia="Times New Roman" w:hAnsi="Arial" w:cs="Arial"/>
+          <w:color w:val="000000"/>
+          <w:sz w:val="23"/>
+          <w:szCs w:val="23"/>
+        </w:rPr>
+        <w:t>Click Next</w:t>
+      </w:r>
+    </w:p>
+    <w:p>
+      <w:pPr>
+        <w:numPr>
+          <w:ilvl w:val="0"/>
+          <w:numId w:val="2"/>
+        </w:numPr>
+        <w:spacing w:after="0" w:line="240" w:lineRule="auto"/>
+        <w:textAlignment w:val="baseline"/>
+        <w:rPr>
+          <w:rFonts w:ascii="Arial" w:eastAsia="Times New Roman" w:hAnsi="Arial" w:cs="Arial"/>
+          <w:color w:val="000000"/>
+          <w:sz w:val="23"/>
+          <w:szCs w:val="23"/>
+        </w:rPr>
+      </w:pPr>
+      <w:r>
+        <w:rPr>
+          <w:rFonts w:ascii="Arial" w:eastAsia="Times New Roman" w:hAnsi="Arial" w:cs="Arial"/>
+          <w:color w:val="000000"/>
+          <w:sz w:val="23"/>
+          <w:szCs w:val="23"/>
+        </w:rPr>
+        <w:t>Under Features, ensure “.NET Framework 3.5 Features” and “Ink and Handwriting Services” are checked, along with any other dependencies automatically</w:t>
+      </w:r>
+    </w:p>
+    <w:p>
+      <w:pPr>
+        <w:numPr>
+          <w:ilvl w:val="0"/>
+          <w:numId w:val="2"/>
+        </w:numPr>
+        <w:spacing w:before="100" w:beforeAutospacing="1" w:after="100" w:afterAutospacing="1" w:line="240" w:lineRule="auto"/>
+        <w:textAlignment w:val="baseline"/>
+        <w:rPr>
+          <w:rFonts w:ascii="Arial" w:eastAsia="Times New Roman" w:hAnsi="Arial" w:cs="Arial"/>
+          <w:color w:val="000000"/>
+          <w:sz w:val="23"/>
+          <w:szCs w:val="23"/>
+        </w:rPr>
+      </w:pPr>
+      <w:r>
+        <w:rPr>
+          <w:rFonts w:ascii="Arial" w:eastAsia="Times New Roman" w:hAnsi="Arial" w:cs="Arial"/>
+          <w:color w:val="000000"/>
+          <w:sz w:val="23"/>
+          <w:szCs w:val="23"/>
+        </w:rPr>
+        <w:t>Click “Next/Install”</w:t>
       </w:r>
       <w:bookmarkStart w:id="0" w:name="_GoBack"/>
       <w:bookmarkEnd w:id="0"/>
     </w:p>
+    <w:p/>
     <w:sectPr>
       <w:pgSz w:w="12240" w:h="15840"/>
       <w:pgMar w:top="1440" w:right="1440" w:bottom="1440" w:left="1440" w:header="720" w:footer="720" w:gutter="0"/>
@@ -124,6 +348,183 @@
     </w:sectPr>
   </w:body>
 </w:document>
+</file>
+
+<file path=word/numbering.xml><?xml version="1.0" encoding="utf-8"?>
+<w:numbering xmlns:wpc="http://schemas.microsoft.com/office/word/2010/wordprocessingCanvas" xmlns:mc="http://schemas.openxmlformats.org/markup-compatibility/2006" xmlns:o="urn:schemas-microsoft-com:office:office" xmlns:r="http://schemas.openxmlformats.org/officeDocument/2006/relationships" xmlns:m="http://schemas.openxmlformats.org/officeDocument/2006/math" xmlns:v="urn:schemas-microsoft-com:vml" xmlns:wp14="http://schemas.microsoft.com/office/word/2010/wordprocessingDrawing" xmlns:wp="http://schemas.openxmlformats.org/drawingml/2006/wordprocessingDrawing" xmlns:w10="urn:schemas-microsoft-com:office:word" xmlns:w="http://schemas.openxmlformats.org/wordprocessingml/2006/main" xmlns:w14="http://schemas.microsoft.com/office/word/2010/wordml" xmlns:w15="http://schemas.microsoft.com/office/word/2012/wordml" xmlns:wpg="http://schemas.microsoft.com/office/word/2010/wordprocessingGroup" xmlns:wpi="http://schemas.microsoft.com/office/word/2010/wordprocessingInk" xmlns:wne="http://schemas.microsoft.com/office/word/2006/wordml" xmlns:wps="http://schemas.microsoft.com/office/word/2010/wordprocessingShape" mc:Ignorable="w14 w15 wp14">
+  <w:abstractNum w:abstractNumId="0">
+    <w:nsid w:val="2AAB24E3"/>
+    <w:multiLevelType w:val="multilevel"/>
+    <w:tmpl w:val="8CC02058"/>
+    <w:lvl w:ilvl="0">
+      <w:start w:val="1"/>
+      <w:numFmt w:val="bullet"/>
+      <w:lvlText w:val=""/>
+      <w:lvlJc w:val="left"/>
+      <w:pPr>
+        <w:tabs>
+          <w:tab w:val="num" w:pos="720"/>
+        </w:tabs>
+        <w:ind w:left="720" w:hanging="360"/>
+      </w:pPr>
+      <w:rPr>
+        <w:rFonts w:ascii="Symbol" w:hAnsi="Symbol" w:hint="default"/>
+        <w:sz w:val="20"/>
+      </w:rPr>
+    </w:lvl>
+    <w:lvl w:ilvl="1">
+      <w:start w:val="1"/>
+      <w:numFmt w:val="bullet"/>
+      <w:lvlText w:val="o"/>
+      <w:lvlJc w:val="left"/>
+      <w:pPr>
+        <w:tabs>
+          <w:tab w:val="num" w:pos="1440"/>
+        </w:tabs>
+        <w:ind w:left="1440" w:hanging="360"/>
+      </w:pPr>
+      <w:rPr>
+        <w:rFonts w:ascii="Courier New" w:hAnsi="Courier New" w:hint="default"/>
+        <w:sz w:val="20"/>
+      </w:rPr>
+    </w:lvl>
+    <w:lvl w:ilvl="2" w:tentative="1">
+      <w:start w:val="1"/>
+      <w:numFmt w:val="bullet"/>
+      <w:lvlText w:val=""/>
+      <w:lvlJc w:val="left"/>
+      <w:pPr>
+        <w:tabs>
+          <w:tab w:val="num" w:pos="2160"/>
+        </w:tabs>
+        <w:ind w:left="2160" w:hanging="360"/>
+      </w:pPr>
+      <w:rPr>
+        <w:rFonts w:ascii="Wingdings" w:hAnsi="Wingdings" w:hint="default"/>
+        <w:sz w:val="20"/>
+      </w:rPr>
+    </w:lvl>
+    <w:lvl w:ilvl="3" w:tentative="1">
+      <w:start w:val="1"/>
+      <w:numFmt w:val="bullet"/>
+      <w:lvlText w:val=""/>
+      <w:lvlJc w:val="left"/>
+      <w:pPr>
+        <w:tabs>
+          <w:tab w:val="num" w:pos="2880"/>
+        </w:tabs>
+        <w:ind w:left="2880" w:hanging="360"/>
+      </w:pPr>
+      <w:rPr>
+        <w:rFonts w:ascii="Wingdings" w:hAnsi="Wingdings" w:hint="default"/>
+        <w:sz w:val="20"/>
+      </w:rPr>
+    </w:lvl>
+    <w:lvl w:ilvl="4" w:tentative="1">
+      <w:start w:val="1"/>
+      <w:numFmt w:val="bullet"/>
+      <w:lvlText w:val=""/>
+      <w:lvlJc w:val="left"/>
+      <w:pPr>
+        <w:tabs>
+          <w:tab w:val="num" w:pos="3600"/>
+        </w:tabs>
+        <w:ind w:left="3600" w:hanging="360"/>
+      </w:pPr>
+      <w:rPr>
+        <w:rFonts w:ascii="Wingdings" w:hAnsi="Wingdings" w:hint="default"/>
+        <w:sz w:val="20"/>
+      </w:rPr>
+    </w:lvl>
+    <w:lvl w:ilvl="5" w:tentative="1">
+      <w:start w:val="1"/>
+      <w:numFmt w:val="bullet"/>
+      <w:lvlText w:val=""/>
+      <w:lvlJc w:val="left"/>
+      <w:pPr>
+        <w:tabs>
+          <w:tab w:val="num" w:pos="4320"/>
+        </w:tabs>
+        <w:ind w:left="4320" w:hanging="360"/>
+      </w:pPr>
+      <w:rPr>
+        <w:rFonts w:ascii="Wingdings" w:hAnsi="Wingdings" w:hint="default"/>
+        <w:sz w:val="20"/>
+      </w:rPr>
+    </w:lvl>
+    <w:lvl w:ilvl="6" w:tentative="1">
+      <w:start w:val="1"/>
+      <w:numFmt w:val="bullet"/>
+      <w:lvlText w:val=""/>
+      <w:lvlJc w:val="left"/>
+      <w:pPr>
+        <w:tabs>
+          <w:tab w:val="num" w:pos="5040"/>
+        </w:tabs>
+        <w:ind w:left="5040" w:hanging="360"/>
+      </w:pPr>
+      <w:rPr>
+        <w:rFonts w:ascii="Wingdings" w:hAnsi="Wingdings" w:hint="default"/>
+        <w:sz w:val="20"/>
+      </w:rPr>
+    </w:lvl>
+    <w:lvl w:ilvl="7" w:tentative="1">
+      <w:start w:val="1"/>
+      <w:numFmt w:val="bullet"/>
+      <w:lvlText w:val=""/>
+      <w:lvlJc w:val="left"/>
+      <w:pPr>
+        <w:tabs>
+          <w:tab w:val="num" w:pos="5760"/>
+        </w:tabs>
+        <w:ind w:left="5760" w:hanging="360"/>
+      </w:pPr>
+      <w:rPr>
+        <w:rFonts w:ascii="Wingdings" w:hAnsi="Wingdings" w:hint="default"/>
+        <w:sz w:val="20"/>
+      </w:rPr>
+    </w:lvl>
+    <w:lvl w:ilvl="8" w:tentative="1">
+      <w:start w:val="1"/>
+      <w:numFmt w:val="bullet"/>
+      <w:lvlText w:val=""/>
+      <w:lvlJc w:val="left"/>
+      <w:pPr>
+        <w:tabs>
+          <w:tab w:val="num" w:pos="6480"/>
+        </w:tabs>
+        <w:ind w:left="6480" w:hanging="360"/>
+      </w:pPr>
+      <w:rPr>
+        <w:rFonts w:ascii="Wingdings" w:hAnsi="Wingdings" w:hint="default"/>
+        <w:sz w:val="20"/>
+      </w:rPr>
+    </w:lvl>
+  </w:abstractNum>
+  <w:num w:numId="1">
+    <w:abstractNumId w:val="0"/>
+  </w:num>
+  <w:num w:numId="2">
+    <w:abstractNumId w:val="0"/>
+    <w:lvlOverride w:ilvl="1">
+      <w:lvl w:ilvl="1">
+        <w:numFmt w:val="bullet"/>
+        <w:lvlText w:val=""/>
+        <w:lvlJc w:val="left"/>
+        <w:pPr>
+          <w:tabs>
+            <w:tab w:val="num" w:pos="1440"/>
+          </w:tabs>
+          <w:ind w:left="1440" w:hanging="360"/>
+        </w:pPr>
+        <w:rPr>
+          <w:rFonts w:ascii="Symbol" w:hAnsi="Symbol" w:hint="default"/>
+          <w:sz w:val="20"/>
+        </w:rPr>
+      </w:lvl>
+    </w:lvlOverride>
+  </w:num>
+</w:numbering>
 </file>
 
 <file path=word/styles.xml><?xml version="1.0" encoding="utf-8"?>
@@ -581,6 +982,22 @@
       <w:szCs w:val="32"/>
     </w:rPr>
   </w:style>
+  <w:style w:type="paragraph" w:styleId="NormalWeb">
+    <w:name w:val="Normal (Web)"/>
+    <w:basedOn w:val="Normal"/>
+    <w:uiPriority w:val="99"/>
+    <w:semiHidden/>
+    <w:unhideWhenUsed/>
+    <w:rsid w:val="007F4E1C"/>
+    <w:pPr>
+      <w:spacing w:before="100" w:beforeAutospacing="1" w:after="100" w:afterAutospacing="1" w:line="240" w:lineRule="auto"/>
+    </w:pPr>
+    <w:rPr>
+      <w:rFonts w:ascii="Times New Roman" w:eastAsia="Times New Roman" w:hAnsi="Times New Roman" w:cs="Times New Roman"/>
+      <w:sz w:val="24"/>
+      <w:szCs w:val="24"/>
+    </w:rPr>
+  </w:style>
 </w:styles>
 </file>
 

</xml_diff>

<commit_message>
Added steps Trent took
After doing the steps, I'm still getting an error on the server- I'll
need to confer with the team to remind me how we got out of it last
time.
The problem is that it was something we were able to add in the "Add
Windows feature" wizard on Windows 7, but Windows server behaves a bit
differently
</commit_message>
<xml_diff>
--- a/Installation documentation.docx
+++ b/Installation documentation.docx
@@ -336,10 +336,64 @@
         </w:rPr>
         <w:t>Click “Next/Install”</w:t>
       </w:r>
+    </w:p>
+    <w:p>
+      <w:r>
+        <w:t>2)</w:t>
+      </w:r>
+      <w:r>
+        <w:tab/>
+        <w:t>R</w:t>
+      </w:r>
+      <w:r>
+        <w:t>emoved CD from drive</w:t>
+      </w:r>
+    </w:p>
+    <w:p>
+      <w:r>
+        <w:t>3)</w:t>
+      </w:r>
+      <w:r>
+        <w:tab/>
+        <w:t>Restarted computer</w:t>
+      </w:r>
+    </w:p>
+    <w:p>
+      <w:r>
+        <w:t>4)</w:t>
+      </w:r>
+      <w:r>
+        <w:tab/>
+      </w:r>
+      <w:r>
+        <w:t>Waited until Server Manager automatically opened and showed “IIS” on the left side</w:t>
+      </w:r>
+    </w:p>
+    <w:p>
+      <w:r>
+        <w:t>5)</w:t>
+      </w:r>
+      <w:r>
+        <w:tab/>
+      </w:r>
+      <w:r>
+        <w:t>Right-click on “Default Web Site”, select “Add Application”</w:t>
+      </w:r>
+    </w:p>
+    <w:p>
+      <w:pPr>
+        <w:pStyle w:val="ListParagraph"/>
+        <w:numPr>
+          <w:ilvl w:val="0"/>
+          <w:numId w:val="5"/>
+        </w:numPr>
+      </w:pPr>
+      <w:r>
+        <w:t>Alias: rise, Physical path: navigate to .ewriter.web folder in extracted .zip location</w:t>
+      </w:r>
       <w:bookmarkStart w:id="0" w:name="_GoBack"/>
       <w:bookmarkEnd w:id="0"/>
     </w:p>
-    <w:p/>
     <w:sectPr>
       <w:pgSz w:w="12240" w:h="15840"/>
       <w:pgMar w:top="1440" w:right="1440" w:bottom="1440" w:left="1440" w:header="720" w:footer="720" w:gutter="0"/>
@@ -353,9 +407,208 @@
 <file path=word/numbering.xml><?xml version="1.0" encoding="utf-8"?>
 <w:numbering xmlns:wpc="http://schemas.microsoft.com/office/word/2010/wordprocessingCanvas" xmlns:mc="http://schemas.openxmlformats.org/markup-compatibility/2006" xmlns:o="urn:schemas-microsoft-com:office:office" xmlns:r="http://schemas.openxmlformats.org/officeDocument/2006/relationships" xmlns:m="http://schemas.openxmlformats.org/officeDocument/2006/math" xmlns:v="urn:schemas-microsoft-com:vml" xmlns:wp14="http://schemas.microsoft.com/office/word/2010/wordprocessingDrawing" xmlns:wp="http://schemas.openxmlformats.org/drawingml/2006/wordprocessingDrawing" xmlns:w10="urn:schemas-microsoft-com:office:word" xmlns:w="http://schemas.openxmlformats.org/wordprocessingml/2006/main" xmlns:w14="http://schemas.microsoft.com/office/word/2010/wordml" xmlns:w15="http://schemas.microsoft.com/office/word/2012/wordml" xmlns:wpg="http://schemas.microsoft.com/office/word/2010/wordprocessingGroup" xmlns:wpi="http://schemas.microsoft.com/office/word/2010/wordprocessingInk" xmlns:wne="http://schemas.microsoft.com/office/word/2006/wordml" xmlns:wps="http://schemas.microsoft.com/office/word/2010/wordprocessingShape" mc:Ignorable="w14 w15 wp14">
   <w:abstractNum w:abstractNumId="0">
+    <w:nsid w:val="09564886"/>
+    <w:multiLevelType w:val="hybridMultilevel"/>
+    <w:tmpl w:val="E530E232"/>
+    <w:lvl w:ilvl="0" w:tplc="04090011">
+      <w:start w:val="1"/>
+      <w:numFmt w:val="decimal"/>
+      <w:lvlText w:val="%1)"/>
+      <w:lvlJc w:val="left"/>
+      <w:pPr>
+        <w:ind w:left="720" w:hanging="360"/>
+      </w:pPr>
+    </w:lvl>
+    <w:lvl w:ilvl="1" w:tplc="04090019">
+      <w:start w:val="1"/>
+      <w:numFmt w:val="lowerLetter"/>
+      <w:lvlText w:val="%2."/>
+      <w:lvlJc w:val="left"/>
+      <w:pPr>
+        <w:ind w:left="1440" w:hanging="360"/>
+      </w:pPr>
+    </w:lvl>
+    <w:lvl w:ilvl="2" w:tplc="0409001B">
+      <w:start w:val="1"/>
+      <w:numFmt w:val="lowerRoman"/>
+      <w:lvlText w:val="%3."/>
+      <w:lvlJc w:val="right"/>
+      <w:pPr>
+        <w:ind w:left="2160" w:hanging="180"/>
+      </w:pPr>
+    </w:lvl>
+    <w:lvl w:ilvl="3" w:tplc="0409000F">
+      <w:start w:val="1"/>
+      <w:numFmt w:val="decimal"/>
+      <w:lvlText w:val="%4."/>
+      <w:lvlJc w:val="left"/>
+      <w:pPr>
+        <w:ind w:left="2880" w:hanging="360"/>
+      </w:pPr>
+    </w:lvl>
+    <w:lvl w:ilvl="4" w:tplc="04090019">
+      <w:start w:val="1"/>
+      <w:numFmt w:val="lowerLetter"/>
+      <w:lvlText w:val="%5."/>
+      <w:lvlJc w:val="left"/>
+      <w:pPr>
+        <w:ind w:left="3600" w:hanging="360"/>
+      </w:pPr>
+    </w:lvl>
+    <w:lvl w:ilvl="5" w:tplc="0409001B">
+      <w:start w:val="1"/>
+      <w:numFmt w:val="lowerRoman"/>
+      <w:lvlText w:val="%6."/>
+      <w:lvlJc w:val="right"/>
+      <w:pPr>
+        <w:ind w:left="4320" w:hanging="180"/>
+      </w:pPr>
+    </w:lvl>
+    <w:lvl w:ilvl="6" w:tplc="0409000F">
+      <w:start w:val="1"/>
+      <w:numFmt w:val="decimal"/>
+      <w:lvlText w:val="%7."/>
+      <w:lvlJc w:val="left"/>
+      <w:pPr>
+        <w:ind w:left="5040" w:hanging="360"/>
+      </w:pPr>
+    </w:lvl>
+    <w:lvl w:ilvl="7" w:tplc="04090019">
+      <w:start w:val="1"/>
+      <w:numFmt w:val="lowerLetter"/>
+      <w:lvlText w:val="%8."/>
+      <w:lvlJc w:val="left"/>
+      <w:pPr>
+        <w:ind w:left="5760" w:hanging="360"/>
+      </w:pPr>
+    </w:lvl>
+    <w:lvl w:ilvl="8" w:tplc="0409001B">
+      <w:start w:val="1"/>
+      <w:numFmt w:val="lowerRoman"/>
+      <w:lvlText w:val="%9."/>
+      <w:lvlJc w:val="right"/>
+      <w:pPr>
+        <w:ind w:left="6480" w:hanging="180"/>
+      </w:pPr>
+    </w:lvl>
+  </w:abstractNum>
+  <w:abstractNum w:abstractNumId="1">
+    <w:nsid w:val="0BA6194A"/>
+    <w:multiLevelType w:val="hybridMultilevel"/>
+    <w:tmpl w:val="AE7435A4"/>
+    <w:lvl w:ilvl="0" w:tplc="04090001">
+      <w:start w:val="1"/>
+      <w:numFmt w:val="bullet"/>
+      <w:lvlText w:val=""/>
+      <w:lvlJc w:val="left"/>
+      <w:pPr>
+        <w:ind w:left="1440" w:hanging="360"/>
+      </w:pPr>
+      <w:rPr>
+        <w:rFonts w:ascii="Symbol" w:hAnsi="Symbol" w:hint="default"/>
+      </w:rPr>
+    </w:lvl>
+    <w:lvl w:ilvl="1" w:tplc="04090003" w:tentative="1">
+      <w:start w:val="1"/>
+      <w:numFmt w:val="bullet"/>
+      <w:lvlText w:val="o"/>
+      <w:lvlJc w:val="left"/>
+      <w:pPr>
+        <w:ind w:left="2160" w:hanging="360"/>
+      </w:pPr>
+      <w:rPr>
+        <w:rFonts w:ascii="Courier New" w:hAnsi="Courier New" w:cs="Courier New" w:hint="default"/>
+      </w:rPr>
+    </w:lvl>
+    <w:lvl w:ilvl="2" w:tplc="04090005" w:tentative="1">
+      <w:start w:val="1"/>
+      <w:numFmt w:val="bullet"/>
+      <w:lvlText w:val=""/>
+      <w:lvlJc w:val="left"/>
+      <w:pPr>
+        <w:ind w:left="2880" w:hanging="360"/>
+      </w:pPr>
+      <w:rPr>
+        <w:rFonts w:ascii="Wingdings" w:hAnsi="Wingdings" w:hint="default"/>
+      </w:rPr>
+    </w:lvl>
+    <w:lvl w:ilvl="3" w:tplc="04090001" w:tentative="1">
+      <w:start w:val="1"/>
+      <w:numFmt w:val="bullet"/>
+      <w:lvlText w:val=""/>
+      <w:lvlJc w:val="left"/>
+      <w:pPr>
+        <w:ind w:left="3600" w:hanging="360"/>
+      </w:pPr>
+      <w:rPr>
+        <w:rFonts w:ascii="Symbol" w:hAnsi="Symbol" w:hint="default"/>
+      </w:rPr>
+    </w:lvl>
+    <w:lvl w:ilvl="4" w:tplc="04090003" w:tentative="1">
+      <w:start w:val="1"/>
+      <w:numFmt w:val="bullet"/>
+      <w:lvlText w:val="o"/>
+      <w:lvlJc w:val="left"/>
+      <w:pPr>
+        <w:ind w:left="4320" w:hanging="360"/>
+      </w:pPr>
+      <w:rPr>
+        <w:rFonts w:ascii="Courier New" w:hAnsi="Courier New" w:cs="Courier New" w:hint="default"/>
+      </w:rPr>
+    </w:lvl>
+    <w:lvl w:ilvl="5" w:tplc="04090005" w:tentative="1">
+      <w:start w:val="1"/>
+      <w:numFmt w:val="bullet"/>
+      <w:lvlText w:val=""/>
+      <w:lvlJc w:val="left"/>
+      <w:pPr>
+        <w:ind w:left="5040" w:hanging="360"/>
+      </w:pPr>
+      <w:rPr>
+        <w:rFonts w:ascii="Wingdings" w:hAnsi="Wingdings" w:hint="default"/>
+      </w:rPr>
+    </w:lvl>
+    <w:lvl w:ilvl="6" w:tplc="04090001" w:tentative="1">
+      <w:start w:val="1"/>
+      <w:numFmt w:val="bullet"/>
+      <w:lvlText w:val=""/>
+      <w:lvlJc w:val="left"/>
+      <w:pPr>
+        <w:ind w:left="5760" w:hanging="360"/>
+      </w:pPr>
+      <w:rPr>
+        <w:rFonts w:ascii="Symbol" w:hAnsi="Symbol" w:hint="default"/>
+      </w:rPr>
+    </w:lvl>
+    <w:lvl w:ilvl="7" w:tplc="04090003" w:tentative="1">
+      <w:start w:val="1"/>
+      <w:numFmt w:val="bullet"/>
+      <w:lvlText w:val="o"/>
+      <w:lvlJc w:val="left"/>
+      <w:pPr>
+        <w:ind w:left="6480" w:hanging="360"/>
+      </w:pPr>
+      <w:rPr>
+        <w:rFonts w:ascii="Courier New" w:hAnsi="Courier New" w:cs="Courier New" w:hint="default"/>
+      </w:rPr>
+    </w:lvl>
+    <w:lvl w:ilvl="8" w:tplc="04090005" w:tentative="1">
+      <w:start w:val="1"/>
+      <w:numFmt w:val="bullet"/>
+      <w:lvlText w:val=""/>
+      <w:lvlJc w:val="left"/>
+      <w:pPr>
+        <w:ind w:left="7200" w:hanging="360"/>
+      </w:pPr>
+      <w:rPr>
+        <w:rFonts w:ascii="Wingdings" w:hAnsi="Wingdings" w:hint="default"/>
+      </w:rPr>
+    </w:lvl>
+  </w:abstractNum>
+  <w:abstractNum w:abstractNumId="2">
     <w:nsid w:val="2AAB24E3"/>
     <w:multiLevelType w:val="multilevel"/>
-    <w:tmpl w:val="8CC02058"/>
+    <w:tmpl w:val="AEFA17F2"/>
     <w:lvl w:ilvl="0">
       <w:start w:val="1"/>
       <w:numFmt w:val="bullet"/>
@@ -388,23 +641,21 @@
         <w:sz w:val="20"/>
       </w:rPr>
     </w:lvl>
-    <w:lvl w:ilvl="2" w:tentative="1">
-      <w:start w:val="1"/>
-      <w:numFmt w:val="bullet"/>
-      <w:lvlText w:val=""/>
-      <w:lvlJc w:val="left"/>
-      <w:pPr>
-        <w:tabs>
-          <w:tab w:val="num" w:pos="2160"/>
-        </w:tabs>
+    <w:lvl w:ilvl="2">
+      <w:start w:val="2"/>
+      <w:numFmt w:val="decimal"/>
+      <w:lvlText w:val="%3)"/>
+      <w:lvlJc w:val="left"/>
+      <w:pPr>
         <w:ind w:left="2160" w:hanging="360"/>
       </w:pPr>
       <w:rPr>
-        <w:rFonts w:ascii="Wingdings" w:hAnsi="Wingdings" w:hint="default"/>
-        <w:sz w:val="20"/>
-      </w:rPr>
-    </w:lvl>
-    <w:lvl w:ilvl="3" w:tentative="1">
+        <w:rFonts w:ascii="Arial" w:eastAsia="Times New Roman" w:hAnsi="Arial" w:cs="Arial" w:hint="default"/>
+        <w:color w:val="000000"/>
+        <w:sz w:val="23"/>
+      </w:rPr>
+    </w:lvl>
+    <w:lvl w:ilvl="3">
       <w:start w:val="1"/>
       <w:numFmt w:val="bullet"/>
       <w:lvlText w:val=""/>
@@ -420,7 +671,7 @@
         <w:sz w:val="20"/>
       </w:rPr>
     </w:lvl>
-    <w:lvl w:ilvl="4" w:tentative="1">
+    <w:lvl w:ilvl="4">
       <w:start w:val="1"/>
       <w:numFmt w:val="bullet"/>
       <w:lvlText w:val=""/>
@@ -436,7 +687,7 @@
         <w:sz w:val="20"/>
       </w:rPr>
     </w:lvl>
-    <w:lvl w:ilvl="5" w:tentative="1">
+    <w:lvl w:ilvl="5">
       <w:start w:val="1"/>
       <w:numFmt w:val="bullet"/>
       <w:lvlText w:val=""/>
@@ -452,7 +703,7 @@
         <w:sz w:val="20"/>
       </w:rPr>
     </w:lvl>
-    <w:lvl w:ilvl="6" w:tentative="1">
+    <w:lvl w:ilvl="6">
       <w:start w:val="1"/>
       <w:numFmt w:val="bullet"/>
       <w:lvlText w:val=""/>
@@ -468,7 +719,7 @@
         <w:sz w:val="20"/>
       </w:rPr>
     </w:lvl>
-    <w:lvl w:ilvl="7" w:tentative="1">
+    <w:lvl w:ilvl="7">
       <w:start w:val="1"/>
       <w:numFmt w:val="bullet"/>
       <w:lvlText w:val=""/>
@@ -484,7 +735,7 @@
         <w:sz w:val="20"/>
       </w:rPr>
     </w:lvl>
-    <w:lvl w:ilvl="8" w:tentative="1">
+    <w:lvl w:ilvl="8">
       <w:start w:val="1"/>
       <w:numFmt w:val="bullet"/>
       <w:lvlText w:val=""/>
@@ -502,10 +753,10 @@
     </w:lvl>
   </w:abstractNum>
   <w:num w:numId="1">
-    <w:abstractNumId w:val="0"/>
+    <w:abstractNumId w:val="2"/>
   </w:num>
   <w:num w:numId="2">
-    <w:abstractNumId w:val="0"/>
+    <w:abstractNumId w:val="2"/>
     <w:lvlOverride w:ilvl="1">
       <w:lvl w:ilvl="1">
         <w:numFmt w:val="bullet"/>
@@ -523,6 +774,42 @@
         </w:rPr>
       </w:lvl>
     </w:lvlOverride>
+  </w:num>
+  <w:num w:numId="3">
+    <w:abstractNumId w:val="0"/>
+    <w:lvlOverride w:ilvl="0">
+      <w:startOverride w:val="1"/>
+    </w:lvlOverride>
+    <w:lvlOverride w:ilvl="1">
+      <w:startOverride w:val="1"/>
+    </w:lvlOverride>
+    <w:lvlOverride w:ilvl="2">
+      <w:startOverride w:val="1"/>
+    </w:lvlOverride>
+    <w:lvlOverride w:ilvl="3">
+      <w:startOverride w:val="1"/>
+    </w:lvlOverride>
+    <w:lvlOverride w:ilvl="4">
+      <w:startOverride w:val="1"/>
+    </w:lvlOverride>
+    <w:lvlOverride w:ilvl="5">
+      <w:startOverride w:val="1"/>
+    </w:lvlOverride>
+    <w:lvlOverride w:ilvl="6">
+      <w:startOverride w:val="1"/>
+    </w:lvlOverride>
+    <w:lvlOverride w:ilvl="7">
+      <w:startOverride w:val="1"/>
+    </w:lvlOverride>
+    <w:lvlOverride w:ilvl="8">
+      <w:startOverride w:val="1"/>
+    </w:lvlOverride>
+  </w:num>
+  <w:num w:numId="4">
+    <w:abstractNumId w:val="0"/>
+  </w:num>
+  <w:num w:numId="5">
+    <w:abstractNumId w:val="1"/>
   </w:num>
 </w:numbering>
 </file>
@@ -998,6 +1285,18 @@
       <w:szCs w:val="24"/>
     </w:rPr>
   </w:style>
+  <w:style w:type="paragraph" w:styleId="ListParagraph">
+    <w:name w:val="List Paragraph"/>
+    <w:basedOn w:val="Normal"/>
+    <w:uiPriority w:val="34"/>
+    <w:qFormat/>
+    <w:rsid w:val="00C9108E"/>
+    <w:pPr>
+      <w:spacing w:line="256" w:lineRule="auto"/>
+      <w:ind w:left="720"/>
+      <w:contextualSpacing/>
+    </w:pPr>
+  </w:style>
 </w:styles>
 </file>
 

</xml_diff>

<commit_message>
Updating Server Set-up doc
Cleaned up the doc a little bit, added more clear instructions and got
up to the point where I'm updating Windows to see if that fixes the
problem.
</commit_message>
<xml_diff>
--- a/Installation documentation.docx
+++ b/Installation documentation.docx
@@ -206,7 +206,7 @@
     <w:p>
       <w:pPr>
         <w:numPr>
-          <w:ilvl w:val="1"/>
+          <w:ilvl w:val="0"/>
           <w:numId w:val="2"/>
         </w:numPr>
         <w:spacing w:after="0" w:line="240" w:lineRule="auto"/>
@@ -225,13 +225,13 @@
           <w:sz w:val="23"/>
           <w:szCs w:val="23"/>
         </w:rPr>
-        <w:t>Expand Web Server (IIS), expand Web Server, and then check “Application Development”</w:t>
-      </w:r>
-    </w:p>
-    <w:p>
-      <w:pPr>
-        <w:numPr>
-          <w:ilvl w:val="1"/>
+        <w:t>Click Next</w:t>
+      </w:r>
+    </w:p>
+    <w:p>
+      <w:pPr>
+        <w:numPr>
+          <w:ilvl w:val="0"/>
           <w:numId w:val="2"/>
         </w:numPr>
         <w:spacing w:after="0" w:line="240" w:lineRule="auto"/>
@@ -250,65 +250,6 @@
           <w:sz w:val="23"/>
           <w:szCs w:val="23"/>
         </w:rPr>
-        <w:t>Under “Application Development”, check everything but CGI</w:t>
-      </w:r>
-      <w:r>
-        <w:rPr>
-          <w:rFonts w:ascii="Arial" w:eastAsia="Times New Roman" w:hAnsi="Arial" w:cs="Arial"/>
-          <w:color w:val="000000"/>
-          <w:sz w:val="23"/>
-          <w:szCs w:val="23"/>
-        </w:rPr>
-        <w:t xml:space="preserve"> </w:t>
-      </w:r>
-    </w:p>
-    <w:p>
-      <w:pPr>
-        <w:numPr>
-          <w:ilvl w:val="0"/>
-          <w:numId w:val="2"/>
-        </w:numPr>
-        <w:spacing w:after="0" w:line="240" w:lineRule="auto"/>
-        <w:textAlignment w:val="baseline"/>
-        <w:rPr>
-          <w:rFonts w:ascii="Arial" w:eastAsia="Times New Roman" w:hAnsi="Arial" w:cs="Arial"/>
-          <w:color w:val="000000"/>
-          <w:sz w:val="23"/>
-          <w:szCs w:val="23"/>
-        </w:rPr>
-      </w:pPr>
-      <w:r>
-        <w:rPr>
-          <w:rFonts w:ascii="Arial" w:eastAsia="Times New Roman" w:hAnsi="Arial" w:cs="Arial"/>
-          <w:color w:val="000000"/>
-          <w:sz w:val="23"/>
-          <w:szCs w:val="23"/>
-        </w:rPr>
-        <w:t>Click Next</w:t>
-      </w:r>
-    </w:p>
-    <w:p>
-      <w:pPr>
-        <w:numPr>
-          <w:ilvl w:val="0"/>
-          <w:numId w:val="2"/>
-        </w:numPr>
-        <w:spacing w:after="0" w:line="240" w:lineRule="auto"/>
-        <w:textAlignment w:val="baseline"/>
-        <w:rPr>
-          <w:rFonts w:ascii="Arial" w:eastAsia="Times New Roman" w:hAnsi="Arial" w:cs="Arial"/>
-          <w:color w:val="000000"/>
-          <w:sz w:val="23"/>
-          <w:szCs w:val="23"/>
-        </w:rPr>
-      </w:pPr>
-      <w:r>
-        <w:rPr>
-          <w:rFonts w:ascii="Arial" w:eastAsia="Times New Roman" w:hAnsi="Arial" w:cs="Arial"/>
-          <w:color w:val="000000"/>
-          <w:sz w:val="23"/>
-          <w:szCs w:val="23"/>
-        </w:rPr>
         <w:t>Under Features, ensure “.NET Framework 3.5 Features” and “Ink and Handwriting Services” are checked, along with any other dependencies automatically</w:t>
       </w:r>
     </w:p>
@@ -338,63 +279,394 @@
       </w:r>
     </w:p>
     <w:p>
-      <w:r>
-        <w:t>2)</w:t>
-      </w:r>
-      <w:r>
-        <w:tab/>
-        <w:t>Removed CD from drive</w:t>
-      </w:r>
-    </w:p>
-    <w:p>
-      <w:r>
-        <w:t>3)</w:t>
-      </w:r>
-      <w:r>
-        <w:tab/>
-        <w:t>Restarted computer</w:t>
-      </w:r>
-    </w:p>
-    <w:p>
-      <w:r>
-        <w:t>4)</w:t>
-      </w:r>
-      <w:r>
-        <w:tab/>
-        <w:t>Waited until Server Manager automatically opened and showed “IIS” on the left side</w:t>
-      </w:r>
-    </w:p>
-    <w:p>
-      <w:r>
-        <w:t xml:space="preserve">5) </w:t>
-      </w:r>
-      <w:r>
-        <w:tab/>
-        <w:t>Install all windows updates</w:t>
-      </w:r>
-    </w:p>
-    <w:p>
-      <w:r>
-        <w:t>6</w:t>
+      <w:pPr>
+        <w:numPr>
+          <w:ilvl w:val="0"/>
+          <w:numId w:val="2"/>
+        </w:numPr>
+        <w:spacing w:before="100" w:beforeAutospacing="1" w:after="100" w:afterAutospacing="1" w:line="240" w:lineRule="auto"/>
+        <w:textAlignment w:val="baseline"/>
+        <w:rPr>
+          <w:rFonts w:ascii="Arial" w:eastAsia="Times New Roman" w:hAnsi="Arial" w:cs="Arial"/>
+          <w:color w:val="000000"/>
+          <w:sz w:val="23"/>
+          <w:szCs w:val="23"/>
+        </w:rPr>
+      </w:pPr>
+      <w:r>
+        <w:rPr>
+          <w:rFonts w:ascii="Arial" w:eastAsia="Times New Roman" w:hAnsi="Arial" w:cs="Arial"/>
+          <w:color w:val="000000"/>
+          <w:sz w:val="23"/>
+          <w:szCs w:val="23"/>
+        </w:rPr>
+        <w:t>When the wizard gets to the “Role Services” Section, Find the section that says “Application Development”. Under Application Development, check everything but “CGI”</w:t>
+      </w:r>
+    </w:p>
+    <w:p>
+      <w:r>
+        <w:t xml:space="preserve">Step 2: </w:t>
+      </w:r>
+      <w:r>
+        <w:t xml:space="preserve">Grab the Package from </w:t>
+      </w:r>
+      <w:proofErr w:type="spellStart"/>
+      <w:r>
+        <w:t>Github</w:t>
+      </w:r>
+      <w:proofErr w:type="spellEnd"/>
+      <w:r>
+        <w:t xml:space="preserve"> (can be done while the computer is installing features in above step)</w:t>
+      </w:r>
+    </w:p>
+    <w:p>
+      <w:pPr>
+        <w:pStyle w:val="ListParagraph"/>
+        <w:numPr>
+          <w:ilvl w:val="0"/>
+          <w:numId w:val="6"/>
+        </w:numPr>
+      </w:pPr>
+      <w:r>
+        <w:t xml:space="preserve">In a web browser, go to </w:t>
+      </w:r>
+      <w:hyperlink r:id="rId5" w:history="1">
+        <w:r>
+          <w:rPr>
+            <w:rStyle w:val="Hyperlink"/>
+          </w:rPr>
+          <w:t>https://github.com/chriswmc/RiseToLiteracy/</w:t>
+        </w:r>
+      </w:hyperlink>
+    </w:p>
+    <w:p>
+      <w:pPr>
+        <w:pStyle w:val="ListParagraph"/>
+        <w:numPr>
+          <w:ilvl w:val="0"/>
+          <w:numId w:val="6"/>
+        </w:numPr>
+      </w:pPr>
+      <w:r>
+        <w:t>Click on “Download ZIP” (lower right side of page)</w:t>
+      </w:r>
+    </w:p>
+    <w:p>
+      <w:pPr>
+        <w:pStyle w:val="ListParagraph"/>
+        <w:numPr>
+          <w:ilvl w:val="0"/>
+          <w:numId w:val="6"/>
+        </w:numPr>
+      </w:pPr>
+      <w:r>
+        <w:t>Download the .zip file to desktop (make note of location)</w:t>
+      </w:r>
+    </w:p>
+    <w:p>
+      <w:pPr>
+        <w:pStyle w:val="ListParagraph"/>
+        <w:numPr>
+          <w:ilvl w:val="0"/>
+          <w:numId w:val="6"/>
+        </w:numPr>
+      </w:pPr>
+      <w:r>
+        <w:t>Open the .zip file and unzip it (make note of location)</w:t>
+      </w:r>
+    </w:p>
+    <w:p>
+      <w:r>
+        <w:t>Step 3: Restart computer</w:t>
+      </w:r>
+    </w:p>
+    <w:p>
+      <w:pPr>
+        <w:pStyle w:val="ListParagraph"/>
+        <w:numPr>
+          <w:ilvl w:val="0"/>
+          <w:numId w:val="7"/>
+        </w:numPr>
+      </w:pPr>
+      <w:r>
+        <w:t>Remove any CD from the computer’s tray and restart it.</w:t>
+      </w:r>
+    </w:p>
+    <w:p>
+      <w:r>
+        <w:t>Step 4: Configure IIS</w:t>
+      </w:r>
+    </w:p>
+    <w:p>
+      <w:pPr>
+        <w:pStyle w:val="ListParagraph"/>
+        <w:numPr>
+          <w:ilvl w:val="0"/>
+          <w:numId w:val="7"/>
+        </w:numPr>
+      </w:pPr>
+      <w:r>
+        <w:t>Open up a new program called “Internet Information Services (IIS) Manager”</w:t>
+      </w:r>
+    </w:p>
+    <w:p>
+      <w:pPr>
+        <w:pStyle w:val="ListParagraph"/>
+        <w:numPr>
+          <w:ilvl w:val="0"/>
+          <w:numId w:val="7"/>
+        </w:numPr>
+      </w:pPr>
+      <w:r>
+        <w:t>On the left side of the screen, expand the computer name (By default the name starts with “WIN-…”</w:t>
+      </w:r>
+    </w:p>
+    <w:p>
+      <w:pPr>
+        <w:pStyle w:val="ListParagraph"/>
+        <w:numPr>
+          <w:ilvl w:val="0"/>
+          <w:numId w:val="7"/>
+        </w:numPr>
+      </w:pPr>
+      <w:r>
+        <w:t>A pop-up window may come up asking if you want to get started with Microsoft Web Platform… If this comes up, you can select “no”.</w:t>
+      </w:r>
+    </w:p>
+    <w:p>
+      <w:pPr>
+        <w:pStyle w:val="ListParagraph"/>
+        <w:numPr>
+          <w:ilvl w:val="0"/>
+          <w:numId w:val="7"/>
+        </w:numPr>
+      </w:pPr>
+      <w:r>
+        <w:t>Expand “Sites” under the computer name.</w:t>
+      </w:r>
+    </w:p>
+    <w:p>
+      <w:pPr>
+        <w:pStyle w:val="ListParagraph"/>
+        <w:numPr>
+          <w:ilvl w:val="0"/>
+          <w:numId w:val="7"/>
+        </w:numPr>
+      </w:pPr>
+      <w:r>
+        <w:t>Right-click on “Default Web Site” and select “Add Application”</w:t>
+      </w:r>
+    </w:p>
+    <w:p>
+      <w:pPr>
+        <w:pStyle w:val="ListParagraph"/>
+        <w:numPr>
+          <w:ilvl w:val="0"/>
+          <w:numId w:val="7"/>
+        </w:numPr>
+      </w:pPr>
+      <w:r>
+        <w:lastRenderedPageBreak/>
+        <w:t>Fill out the information:</w:t>
+      </w:r>
+    </w:p>
+    <w:p>
+      <w:pPr>
+        <w:pStyle w:val="ListParagraph"/>
+        <w:numPr>
+          <w:ilvl w:val="1"/>
+          <w:numId w:val="7"/>
+        </w:numPr>
+      </w:pPr>
+      <w:r>
+        <w:t>Alias: rise</w:t>
+      </w:r>
+    </w:p>
+    <w:p>
+      <w:pPr>
+        <w:pStyle w:val="ListParagraph"/>
+        <w:numPr>
+          <w:ilvl w:val="1"/>
+          <w:numId w:val="7"/>
+        </w:numPr>
+      </w:pPr>
+      <w:r>
+        <w:t xml:space="preserve">Application pool: </w:t>
+      </w:r>
+      <w:proofErr w:type="spellStart"/>
+      <w:r>
+        <w:t>DefaultAppPool</w:t>
+      </w:r>
+      <w:proofErr w:type="spellEnd"/>
+    </w:p>
+    <w:p>
+      <w:pPr>
+        <w:pStyle w:val="ListParagraph"/>
+        <w:numPr>
+          <w:ilvl w:val="1"/>
+          <w:numId w:val="7"/>
+        </w:numPr>
+      </w:pPr>
+      <w:r>
+        <w:t xml:space="preserve">Physical Path: navigate to </w:t>
+      </w:r>
+      <w:proofErr w:type="spellStart"/>
+      <w:r>
+        <w:t>ewriter.web</w:t>
+      </w:r>
+      <w:proofErr w:type="spellEnd"/>
+      <w:r>
+        <w:t xml:space="preserve"> folder wherever you extracted the .zip file from step 2 (i.e. “C:\Users\Administrator\Downloads\RiseToLiteracy-master\RiseToLiteracy-master\Clearbutton\Canvas-Handwriting-Recognition-master (2)\</w:t>
+      </w:r>
+      <w:proofErr w:type="spellStart"/>
+      <w:r>
+        <w:t>ewriter.web</w:t>
+      </w:r>
+      <w:proofErr w:type="spellEnd"/>
+      <w:r>
+        <w:t>”)</w:t>
+      </w:r>
+    </w:p>
+    <w:p>
+      <w:pPr>
+        <w:pStyle w:val="ListParagraph"/>
+        <w:numPr>
+          <w:ilvl w:val="0"/>
+          <w:numId w:val="7"/>
+        </w:numPr>
+      </w:pPr>
+      <w:r>
+        <w:t>Click OK</w:t>
+      </w:r>
+    </w:p>
+    <w:p>
+      <w:pPr>
+        <w:pStyle w:val="ListParagraph"/>
+        <w:numPr>
+          <w:ilvl w:val="0"/>
+          <w:numId w:val="7"/>
+        </w:numPr>
+      </w:pPr>
+      <w:r>
+        <w:t>Click on “Default Web Site” on the left side of the IIS Manager window.</w:t>
+      </w:r>
+    </w:p>
+    <w:p>
+      <w:pPr>
+        <w:pStyle w:val="ListParagraph"/>
+        <w:numPr>
+          <w:ilvl w:val="0"/>
+          <w:numId w:val="7"/>
+        </w:numPr>
+      </w:pPr>
+      <w:r>
+        <w:t>Click on “Basic Settings…” on the right side of the same window</w:t>
+      </w:r>
+    </w:p>
+    <w:p>
+      <w:pPr>
+        <w:pStyle w:val="ListParagraph"/>
+        <w:numPr>
+          <w:ilvl w:val="0"/>
+          <w:numId w:val="7"/>
+        </w:numPr>
+      </w:pPr>
+      <w:r>
+        <w:t xml:space="preserve">In Physical Path, navigate to the same path that you had to navigate to above to get to the </w:t>
+      </w:r>
+      <w:proofErr w:type="spellStart"/>
+      <w:r>
+        <w:t>ewriter.web</w:t>
+      </w:r>
+      <w:proofErr w:type="spellEnd"/>
+      <w:r>
+        <w:t xml:space="preserve"> folder (i.e. “</w:t>
+      </w:r>
+      <w:r>
+        <w:t>C:\Users\Administrator\Downloads\RiseToLiteracy-master\RiseToLiteracy-master\Clearbutton\Canvas-Handwriting-Recognition-master (2)\</w:t>
+      </w:r>
+      <w:proofErr w:type="spellStart"/>
+      <w:r>
+        <w:t>ewriter.web</w:t>
+      </w:r>
+      <w:proofErr w:type="spellEnd"/>
+      <w:r>
+        <w:t>”)</w:t>
+      </w:r>
+    </w:p>
+    <w:p>
+      <w:pPr>
+        <w:pStyle w:val="ListParagraph"/>
+        <w:numPr>
+          <w:ilvl w:val="0"/>
+          <w:numId w:val="7"/>
+        </w:numPr>
+      </w:pPr>
+      <w:r>
+        <w:t xml:space="preserve">On the left side of the </w:t>
+      </w:r>
+      <w:r>
+        <w:t>IIS</w:t>
+      </w:r>
+      <w:r>
+        <w:t xml:space="preserve"> Manager window, click on</w:t>
+      </w:r>
+      <w:r>
+        <w:t xml:space="preserve"> Application Pools, select </w:t>
+      </w:r>
+      <w:proofErr w:type="spellStart"/>
+      <w:r>
+        <w:t>DefaultAppPool</w:t>
+      </w:r>
+      <w:proofErr w:type="spellEnd"/>
+      <w:r>
+        <w:t>, click on “Advanced Settings…”, switch “Enable 32-Bit Applications” to True</w:t>
+      </w:r>
+    </w:p>
+    <w:p>
+      <w:r>
+        <w:t>Step 5: Configure files</w:t>
+      </w:r>
+    </w:p>
+    <w:p>
+      <w:pPr>
+        <w:pStyle w:val="ListParagraph"/>
+        <w:numPr>
+          <w:ilvl w:val="0"/>
+          <w:numId w:val="8"/>
+        </w:numPr>
+      </w:pPr>
+      <w:r>
+        <w:t xml:space="preserve">Using windows explorer, browse to the </w:t>
+      </w:r>
+      <w:proofErr w:type="spellStart"/>
+      <w:r>
+        <w:t>ewriter.web</w:t>
+      </w:r>
+      <w:proofErr w:type="spellEnd"/>
+      <w:r>
+        <w:t xml:space="preserve"> folder location where the .zip file from step 2 was extracted </w:t>
+      </w:r>
+      <w:r>
+        <w:t>(i.e. “C:\Users\Administrator\Downloads\RiseToLiteracy-master\RiseToLiteracy-master\Clearbutton\Canvas-Handwriting-Re</w:t>
+      </w:r>
+      <w:r>
+        <w:t>cognition-master (2)\</w:t>
       </w:r>
       <w:r>
         <w:t>)</w:t>
       </w:r>
-      <w:r>
-        <w:tab/>
-        <w:t>Right-click on “Default Web Site”, select “Add Application”</w:t>
-      </w:r>
-    </w:p>
-    <w:p>
-      <w:pPr>
-        <w:pStyle w:val="ListParagraph"/>
-        <w:numPr>
-          <w:ilvl w:val="0"/>
-          <w:numId w:val="5"/>
-        </w:numPr>
-      </w:pPr>
-      <w:r>
-        <w:t>Alias: rise, Physical path: navigate to .</w:t>
+    </w:p>
+    <w:p>
+      <w:pPr>
+        <w:pStyle w:val="ListParagraph"/>
+        <w:numPr>
+          <w:ilvl w:val="0"/>
+          <w:numId w:val="8"/>
+        </w:numPr>
+      </w:pPr>
+      <w:r>
+        <w:t xml:space="preserve">Right-click on the </w:t>
       </w:r>
       <w:proofErr w:type="spellStart"/>
       <w:r>
@@ -402,48 +674,111 @@
       </w:r>
       <w:proofErr w:type="spellEnd"/>
       <w:r>
-        <w:t xml:space="preserve"> folder in extracted .zip location</w:t>
-      </w:r>
-    </w:p>
-    <w:p>
-      <w:r>
-        <w:t>7)</w:t>
-      </w:r>
-      <w:r>
-        <w:tab/>
-        <w:t xml:space="preserve">In IIS Manager, </w:t>
-      </w:r>
-    </w:p>
-    <w:p>
-      <w:r>
-        <w:tab/>
-        <w:t>(EXPOUND)</w:t>
-      </w:r>
-    </w:p>
-    <w:p>
-      <w:r>
-        <w:t>8)</w:t>
-      </w:r>
-      <w:r>
-        <w:tab/>
-        <w:t xml:space="preserve">In IIS go to Application Pools, select </w:t>
+        <w:t xml:space="preserve"> folder and select “</w:t>
       </w:r>
       <w:proofErr w:type="spellStart"/>
       <w:r>
-        <w:t>DefaultAppPool</w:t>
+        <w:t>properities</w:t>
       </w:r>
       <w:proofErr w:type="spellEnd"/>
       <w:r>
-        <w:t>, click on “Advanced Settings…”, switch “Enable 32-Bit Applications” to True</w:t>
-      </w:r>
-    </w:p>
-    <w:p>
-      <w:r>
-        <w:t>9)</w:t>
-      </w:r>
-      <w:r>
-        <w:tab/>
-        <w:t xml:space="preserve">In the </w:t>
+        <w:t>”</w:t>
+      </w:r>
+    </w:p>
+    <w:p>
+      <w:pPr>
+        <w:pStyle w:val="ListParagraph"/>
+        <w:numPr>
+          <w:ilvl w:val="0"/>
+          <w:numId w:val="8"/>
+        </w:numPr>
+      </w:pPr>
+      <w:r>
+        <w:t>Click on the Security tab</w:t>
+      </w:r>
+    </w:p>
+    <w:p>
+      <w:pPr>
+        <w:pStyle w:val="ListParagraph"/>
+        <w:numPr>
+          <w:ilvl w:val="0"/>
+          <w:numId w:val="8"/>
+        </w:numPr>
+      </w:pPr>
+      <w:r>
+        <w:t>Click on “Edit…”</w:t>
+      </w:r>
+    </w:p>
+    <w:p>
+      <w:pPr>
+        <w:pStyle w:val="ListParagraph"/>
+        <w:numPr>
+          <w:ilvl w:val="0"/>
+          <w:numId w:val="8"/>
+        </w:numPr>
+      </w:pPr>
+      <w:r>
+        <w:t>Click on “Add…”</w:t>
+      </w:r>
+    </w:p>
+    <w:p>
+      <w:pPr>
+        <w:pStyle w:val="ListParagraph"/>
+        <w:numPr>
+          <w:ilvl w:val="0"/>
+          <w:numId w:val="8"/>
+        </w:numPr>
+      </w:pPr>
+      <w:r>
+        <w:t>For the Object name, type in “IIS_IUSRS”, and click on “Check Names”. This will auto-complete the name of the user that needs access.</w:t>
+      </w:r>
+    </w:p>
+    <w:p>
+      <w:pPr>
+        <w:pStyle w:val="ListParagraph"/>
+        <w:numPr>
+          <w:ilvl w:val="0"/>
+          <w:numId w:val="8"/>
+        </w:numPr>
+      </w:pPr>
+      <w:r>
+        <w:t>Click on OK</w:t>
+      </w:r>
+    </w:p>
+    <w:p>
+      <w:pPr>
+        <w:pStyle w:val="ListParagraph"/>
+        <w:numPr>
+          <w:ilvl w:val="0"/>
+          <w:numId w:val="8"/>
+        </w:numPr>
+      </w:pPr>
+      <w:r>
+        <w:t>Click on OK</w:t>
+      </w:r>
+    </w:p>
+    <w:p>
+      <w:pPr>
+        <w:pStyle w:val="ListParagraph"/>
+        <w:numPr>
+          <w:ilvl w:val="0"/>
+          <w:numId w:val="8"/>
+        </w:numPr>
+      </w:pPr>
+      <w:r>
+        <w:t>Click on OK</w:t>
+      </w:r>
+    </w:p>
+    <w:p>
+      <w:pPr>
+        <w:pStyle w:val="ListParagraph"/>
+        <w:numPr>
+          <w:ilvl w:val="0"/>
+          <w:numId w:val="8"/>
+        </w:numPr>
+      </w:pPr>
+      <w:r>
+        <w:t xml:space="preserve">Double-click on the </w:t>
       </w:r>
       <w:proofErr w:type="spellStart"/>
       <w:r>
@@ -451,10 +786,69 @@
       </w:r>
       <w:proofErr w:type="spellEnd"/>
       <w:r>
-        <w:t xml:space="preserve"> folder, find the line that says “</w:t>
+        <w:t xml:space="preserve"> folder to browse inside of it.</w:t>
+      </w:r>
+    </w:p>
+    <w:p>
+      <w:pPr>
+        <w:pStyle w:val="ListParagraph"/>
+        <w:numPr>
+          <w:ilvl w:val="0"/>
+          <w:numId w:val="8"/>
+        </w:numPr>
+      </w:pPr>
+      <w:r>
+        <w:t>Right-click on the file that says “</w:t>
       </w:r>
       <w:proofErr w:type="spellStart"/>
       <w:r>
+        <w:t>Web.config</w:t>
+      </w:r>
+      <w:proofErr w:type="spellEnd"/>
+      <w:r>
+        <w:t>” and select “Open with”</w:t>
+      </w:r>
+    </w:p>
+    <w:p>
+      <w:pPr>
+        <w:pStyle w:val="ListParagraph"/>
+        <w:numPr>
+          <w:ilvl w:val="0"/>
+          <w:numId w:val="8"/>
+        </w:numPr>
+      </w:pPr>
+      <w:r>
+        <w:t>Click on “Try an app on this PC”</w:t>
+      </w:r>
+    </w:p>
+    <w:p>
+      <w:pPr>
+        <w:pStyle w:val="ListParagraph"/>
+        <w:numPr>
+          <w:ilvl w:val="0"/>
+          <w:numId w:val="8"/>
+        </w:numPr>
+      </w:pPr>
+      <w:r>
+        <w:t>Select “WordPad”</w:t>
+      </w:r>
+    </w:p>
+    <w:p>
+      <w:pPr>
+        <w:pStyle w:val="ListParagraph"/>
+        <w:numPr>
+          <w:ilvl w:val="0"/>
+          <w:numId w:val="8"/>
+        </w:numPr>
+      </w:pPr>
+      <w:r>
+        <w:t>Find</w:t>
+      </w:r>
+      <w:r>
+        <w:t xml:space="preserve"> the line that says “</w:t>
+      </w:r>
+      <w:proofErr w:type="spellStart"/>
+      <w:r>
         <w:t>assemblyIdentity</w:t>
       </w:r>
       <w:proofErr w:type="spellEnd"/>
@@ -507,13 +901,7 @@
       </w:r>
       <w:proofErr w:type="spellEnd"/>
       <w:r>
-        <w:t>=”</w:t>
-      </w:r>
-      <w:r>
-        <w:t>1.0.0.0-4.0.0.1</w:t>
-      </w:r>
-      <w:r>
-        <w:t xml:space="preserve"> </w:t>
+        <w:t xml:space="preserve">=”1.0.0.0-4.0.0.1 </w:t>
       </w:r>
       <w:proofErr w:type="spellStart"/>
       <w:r>
@@ -521,21 +909,91 @@
       </w:r>
       <w:proofErr w:type="spellEnd"/>
       <w:r>
-        <w:t>=”</w:t>
-      </w:r>
-      <w:r>
-        <w:t>4.0.0.1</w:t>
-      </w:r>
-      <w:r>
-        <w:t>”</w:t>
-      </w:r>
-      <w:r>
-        <w:t>’</w:t>
+        <w:t>=”4.0.0.1”’</w:t>
+      </w:r>
+    </w:p>
+    <w:p/>
+    <w:p>
+      <w:pPr>
+        <w:rPr>
+          <w:color w:val="FF0000"/>
+        </w:rPr>
+      </w:pPr>
+      <w:r>
+        <w:rPr>
+          <w:color w:val="FF0000"/>
+        </w:rPr>
+        <w:t>NOTE: AT THIS POINT I’M GETTING A “SERVER ERROR IN ‘/’ APPLICATION” ERROR. THE FOLLOWING STEPS ARE THINGS I AM TRYING TO SEE IF THEY FIX THE ISSUE. IF THE ISSUE IS RESOLVED, DELETE THIS MESSAGE AND ANY OF THE FOLLOWING STEPS THAT DID NOT FIX THE ISSUE.</w:t>
+      </w:r>
+    </w:p>
+    <w:p>
+      <w:r>
+        <w:t>Step 6: update Windows to latest version</w:t>
+      </w:r>
+    </w:p>
+    <w:p>
+      <w:pPr>
+        <w:pStyle w:val="ListParagraph"/>
+        <w:numPr>
+          <w:ilvl w:val="0"/>
+          <w:numId w:val="9"/>
+        </w:numPr>
+      </w:pPr>
+      <w:r>
+        <w:lastRenderedPageBreak/>
+        <w:t>Open up the control panel and search for “update”</w:t>
+      </w:r>
+    </w:p>
+    <w:p>
+      <w:pPr>
+        <w:pStyle w:val="ListParagraph"/>
+        <w:numPr>
+          <w:ilvl w:val="0"/>
+          <w:numId w:val="9"/>
+        </w:numPr>
+      </w:pPr>
+      <w:r>
+        <w:t>Click on the first thing that comes up “Windows Update”</w:t>
+      </w:r>
+    </w:p>
+    <w:p>
+      <w:pPr>
+        <w:pStyle w:val="ListParagraph"/>
+        <w:numPr>
+          <w:ilvl w:val="0"/>
+          <w:numId w:val="9"/>
+        </w:numPr>
+      </w:pPr>
+      <w:r>
+        <w:t>Click on the button to turn on Windows Update and let it search for updates</w:t>
       </w:r>
       <w:bookmarkStart w:id="0" w:name="_GoBack"/>
       <w:bookmarkEnd w:id="0"/>
     </w:p>
-    <w:p/>
+    <w:p>
+      <w:pPr>
+        <w:pStyle w:val="ListParagraph"/>
+        <w:numPr>
+          <w:ilvl w:val="0"/>
+          <w:numId w:val="9"/>
+        </w:numPr>
+      </w:pPr>
+      <w:r>
+        <w:t>Click on “Install Now”</w:t>
+      </w:r>
+    </w:p>
+    <w:p>
+      <w:pPr>
+        <w:pStyle w:val="ListParagraph"/>
+        <w:numPr>
+          <w:ilvl w:val="0"/>
+          <w:numId w:val="9"/>
+        </w:numPr>
+      </w:pPr>
+      <w:r>
+        <w:t>Wait for updates to install (may require server to restart one or more times)</w:t>
+      </w:r>
+    </w:p>
     <w:sectPr>
       <w:pgSz w:w="12240" w:h="15840"/>
       <w:pgMar w:top="1440" w:right="1440" w:bottom="1440" w:left="1440" w:header="720" w:footer="720" w:gutter="0"/>
@@ -748,6 +1206,345 @@
     </w:lvl>
   </w:abstractNum>
   <w:abstractNum w:abstractNumId="2">
+    <w:nsid w:val="16E27FEA"/>
+    <w:multiLevelType w:val="hybridMultilevel"/>
+    <w:tmpl w:val="6A6C3EAE"/>
+    <w:lvl w:ilvl="0" w:tplc="04090001">
+      <w:start w:val="1"/>
+      <w:numFmt w:val="bullet"/>
+      <w:lvlText w:val=""/>
+      <w:lvlJc w:val="left"/>
+      <w:pPr>
+        <w:ind w:left="720" w:hanging="360"/>
+      </w:pPr>
+      <w:rPr>
+        <w:rFonts w:ascii="Symbol" w:hAnsi="Symbol" w:hint="default"/>
+      </w:rPr>
+    </w:lvl>
+    <w:lvl w:ilvl="1" w:tplc="04090003">
+      <w:start w:val="1"/>
+      <w:numFmt w:val="bullet"/>
+      <w:lvlText w:val="o"/>
+      <w:lvlJc w:val="left"/>
+      <w:pPr>
+        <w:ind w:left="1440" w:hanging="360"/>
+      </w:pPr>
+      <w:rPr>
+        <w:rFonts w:ascii="Courier New" w:hAnsi="Courier New" w:cs="Courier New" w:hint="default"/>
+      </w:rPr>
+    </w:lvl>
+    <w:lvl w:ilvl="2" w:tplc="04090005">
+      <w:start w:val="1"/>
+      <w:numFmt w:val="bullet"/>
+      <w:lvlText w:val=""/>
+      <w:lvlJc w:val="left"/>
+      <w:pPr>
+        <w:ind w:left="2160" w:hanging="360"/>
+      </w:pPr>
+      <w:rPr>
+        <w:rFonts w:ascii="Wingdings" w:hAnsi="Wingdings" w:hint="default"/>
+      </w:rPr>
+    </w:lvl>
+    <w:lvl w:ilvl="3" w:tplc="04090001">
+      <w:start w:val="1"/>
+      <w:numFmt w:val="bullet"/>
+      <w:lvlText w:val=""/>
+      <w:lvlJc w:val="left"/>
+      <w:pPr>
+        <w:ind w:left="2880" w:hanging="360"/>
+      </w:pPr>
+      <w:rPr>
+        <w:rFonts w:ascii="Symbol" w:hAnsi="Symbol" w:hint="default"/>
+      </w:rPr>
+    </w:lvl>
+    <w:lvl w:ilvl="4" w:tplc="04090003" w:tentative="1">
+      <w:start w:val="1"/>
+      <w:numFmt w:val="bullet"/>
+      <w:lvlText w:val="o"/>
+      <w:lvlJc w:val="left"/>
+      <w:pPr>
+        <w:ind w:left="3600" w:hanging="360"/>
+      </w:pPr>
+      <w:rPr>
+        <w:rFonts w:ascii="Courier New" w:hAnsi="Courier New" w:cs="Courier New" w:hint="default"/>
+      </w:rPr>
+    </w:lvl>
+    <w:lvl w:ilvl="5" w:tplc="04090005" w:tentative="1">
+      <w:start w:val="1"/>
+      <w:numFmt w:val="bullet"/>
+      <w:lvlText w:val=""/>
+      <w:lvlJc w:val="left"/>
+      <w:pPr>
+        <w:ind w:left="4320" w:hanging="360"/>
+      </w:pPr>
+      <w:rPr>
+        <w:rFonts w:ascii="Wingdings" w:hAnsi="Wingdings" w:hint="default"/>
+      </w:rPr>
+    </w:lvl>
+    <w:lvl w:ilvl="6" w:tplc="04090001" w:tentative="1">
+      <w:start w:val="1"/>
+      <w:numFmt w:val="bullet"/>
+      <w:lvlText w:val=""/>
+      <w:lvlJc w:val="left"/>
+      <w:pPr>
+        <w:ind w:left="5040" w:hanging="360"/>
+      </w:pPr>
+      <w:rPr>
+        <w:rFonts w:ascii="Symbol" w:hAnsi="Symbol" w:hint="default"/>
+      </w:rPr>
+    </w:lvl>
+    <w:lvl w:ilvl="7" w:tplc="04090003" w:tentative="1">
+      <w:start w:val="1"/>
+      <w:numFmt w:val="bullet"/>
+      <w:lvlText w:val="o"/>
+      <w:lvlJc w:val="left"/>
+      <w:pPr>
+        <w:ind w:left="5760" w:hanging="360"/>
+      </w:pPr>
+      <w:rPr>
+        <w:rFonts w:ascii="Courier New" w:hAnsi="Courier New" w:cs="Courier New" w:hint="default"/>
+      </w:rPr>
+    </w:lvl>
+    <w:lvl w:ilvl="8" w:tplc="04090005" w:tentative="1">
+      <w:start w:val="1"/>
+      <w:numFmt w:val="bullet"/>
+      <w:lvlText w:val=""/>
+      <w:lvlJc w:val="left"/>
+      <w:pPr>
+        <w:ind w:left="6480" w:hanging="360"/>
+      </w:pPr>
+      <w:rPr>
+        <w:rFonts w:ascii="Wingdings" w:hAnsi="Wingdings" w:hint="default"/>
+      </w:rPr>
+    </w:lvl>
+  </w:abstractNum>
+  <w:abstractNum w:abstractNumId="3">
+    <w:nsid w:val="25BB29DB"/>
+    <w:multiLevelType w:val="hybridMultilevel"/>
+    <w:tmpl w:val="CCC09436"/>
+    <w:lvl w:ilvl="0" w:tplc="04090001">
+      <w:start w:val="1"/>
+      <w:numFmt w:val="bullet"/>
+      <w:lvlText w:val=""/>
+      <w:lvlJc w:val="left"/>
+      <w:pPr>
+        <w:ind w:left="765" w:hanging="360"/>
+      </w:pPr>
+      <w:rPr>
+        <w:rFonts w:ascii="Symbol" w:hAnsi="Symbol" w:hint="default"/>
+      </w:rPr>
+    </w:lvl>
+    <w:lvl w:ilvl="1" w:tplc="04090003" w:tentative="1">
+      <w:start w:val="1"/>
+      <w:numFmt w:val="bullet"/>
+      <w:lvlText w:val="o"/>
+      <w:lvlJc w:val="left"/>
+      <w:pPr>
+        <w:ind w:left="1485" w:hanging="360"/>
+      </w:pPr>
+      <w:rPr>
+        <w:rFonts w:ascii="Courier New" w:hAnsi="Courier New" w:cs="Courier New" w:hint="default"/>
+      </w:rPr>
+    </w:lvl>
+    <w:lvl w:ilvl="2" w:tplc="04090005" w:tentative="1">
+      <w:start w:val="1"/>
+      <w:numFmt w:val="bullet"/>
+      <w:lvlText w:val=""/>
+      <w:lvlJc w:val="left"/>
+      <w:pPr>
+        <w:ind w:left="2205" w:hanging="360"/>
+      </w:pPr>
+      <w:rPr>
+        <w:rFonts w:ascii="Wingdings" w:hAnsi="Wingdings" w:hint="default"/>
+      </w:rPr>
+    </w:lvl>
+    <w:lvl w:ilvl="3" w:tplc="04090001" w:tentative="1">
+      <w:start w:val="1"/>
+      <w:numFmt w:val="bullet"/>
+      <w:lvlText w:val=""/>
+      <w:lvlJc w:val="left"/>
+      <w:pPr>
+        <w:ind w:left="2925" w:hanging="360"/>
+      </w:pPr>
+      <w:rPr>
+        <w:rFonts w:ascii="Symbol" w:hAnsi="Symbol" w:hint="default"/>
+      </w:rPr>
+    </w:lvl>
+    <w:lvl w:ilvl="4" w:tplc="04090003" w:tentative="1">
+      <w:start w:val="1"/>
+      <w:numFmt w:val="bullet"/>
+      <w:lvlText w:val="o"/>
+      <w:lvlJc w:val="left"/>
+      <w:pPr>
+        <w:ind w:left="3645" w:hanging="360"/>
+      </w:pPr>
+      <w:rPr>
+        <w:rFonts w:ascii="Courier New" w:hAnsi="Courier New" w:cs="Courier New" w:hint="default"/>
+      </w:rPr>
+    </w:lvl>
+    <w:lvl w:ilvl="5" w:tplc="04090005" w:tentative="1">
+      <w:start w:val="1"/>
+      <w:numFmt w:val="bullet"/>
+      <w:lvlText w:val=""/>
+      <w:lvlJc w:val="left"/>
+      <w:pPr>
+        <w:ind w:left="4365" w:hanging="360"/>
+      </w:pPr>
+      <w:rPr>
+        <w:rFonts w:ascii="Wingdings" w:hAnsi="Wingdings" w:hint="default"/>
+      </w:rPr>
+    </w:lvl>
+    <w:lvl w:ilvl="6" w:tplc="04090001" w:tentative="1">
+      <w:start w:val="1"/>
+      <w:numFmt w:val="bullet"/>
+      <w:lvlText w:val=""/>
+      <w:lvlJc w:val="left"/>
+      <w:pPr>
+        <w:ind w:left="5085" w:hanging="360"/>
+      </w:pPr>
+      <w:rPr>
+        <w:rFonts w:ascii="Symbol" w:hAnsi="Symbol" w:hint="default"/>
+      </w:rPr>
+    </w:lvl>
+    <w:lvl w:ilvl="7" w:tplc="04090003" w:tentative="1">
+      <w:start w:val="1"/>
+      <w:numFmt w:val="bullet"/>
+      <w:lvlText w:val="o"/>
+      <w:lvlJc w:val="left"/>
+      <w:pPr>
+        <w:ind w:left="5805" w:hanging="360"/>
+      </w:pPr>
+      <w:rPr>
+        <w:rFonts w:ascii="Courier New" w:hAnsi="Courier New" w:cs="Courier New" w:hint="default"/>
+      </w:rPr>
+    </w:lvl>
+    <w:lvl w:ilvl="8" w:tplc="04090005" w:tentative="1">
+      <w:start w:val="1"/>
+      <w:numFmt w:val="bullet"/>
+      <w:lvlText w:val=""/>
+      <w:lvlJc w:val="left"/>
+      <w:pPr>
+        <w:ind w:left="6525" w:hanging="360"/>
+      </w:pPr>
+      <w:rPr>
+        <w:rFonts w:ascii="Wingdings" w:hAnsi="Wingdings" w:hint="default"/>
+      </w:rPr>
+    </w:lvl>
+  </w:abstractNum>
+  <w:abstractNum w:abstractNumId="4">
+    <w:nsid w:val="2A7210F4"/>
+    <w:multiLevelType w:val="hybridMultilevel"/>
+    <w:tmpl w:val="156293B4"/>
+    <w:lvl w:ilvl="0" w:tplc="04090001">
+      <w:start w:val="1"/>
+      <w:numFmt w:val="bullet"/>
+      <w:lvlText w:val=""/>
+      <w:lvlJc w:val="left"/>
+      <w:pPr>
+        <w:ind w:left="720" w:hanging="360"/>
+      </w:pPr>
+      <w:rPr>
+        <w:rFonts w:ascii="Symbol" w:hAnsi="Symbol" w:hint="default"/>
+      </w:rPr>
+    </w:lvl>
+    <w:lvl w:ilvl="1" w:tplc="04090003" w:tentative="1">
+      <w:start w:val="1"/>
+      <w:numFmt w:val="bullet"/>
+      <w:lvlText w:val="o"/>
+      <w:lvlJc w:val="left"/>
+      <w:pPr>
+        <w:ind w:left="1440" w:hanging="360"/>
+      </w:pPr>
+      <w:rPr>
+        <w:rFonts w:ascii="Courier New" w:hAnsi="Courier New" w:cs="Courier New" w:hint="default"/>
+      </w:rPr>
+    </w:lvl>
+    <w:lvl w:ilvl="2" w:tplc="04090005" w:tentative="1">
+      <w:start w:val="1"/>
+      <w:numFmt w:val="bullet"/>
+      <w:lvlText w:val=""/>
+      <w:lvlJc w:val="left"/>
+      <w:pPr>
+        <w:ind w:left="2160" w:hanging="360"/>
+      </w:pPr>
+      <w:rPr>
+        <w:rFonts w:ascii="Wingdings" w:hAnsi="Wingdings" w:hint="default"/>
+      </w:rPr>
+    </w:lvl>
+    <w:lvl w:ilvl="3" w:tplc="04090001" w:tentative="1">
+      <w:start w:val="1"/>
+      <w:numFmt w:val="bullet"/>
+      <w:lvlText w:val=""/>
+      <w:lvlJc w:val="left"/>
+      <w:pPr>
+        <w:ind w:left="2880" w:hanging="360"/>
+      </w:pPr>
+      <w:rPr>
+        <w:rFonts w:ascii="Symbol" w:hAnsi="Symbol" w:hint="default"/>
+      </w:rPr>
+    </w:lvl>
+    <w:lvl w:ilvl="4" w:tplc="04090003" w:tentative="1">
+      <w:start w:val="1"/>
+      <w:numFmt w:val="bullet"/>
+      <w:lvlText w:val="o"/>
+      <w:lvlJc w:val="left"/>
+      <w:pPr>
+        <w:ind w:left="3600" w:hanging="360"/>
+      </w:pPr>
+      <w:rPr>
+        <w:rFonts w:ascii="Courier New" w:hAnsi="Courier New" w:cs="Courier New" w:hint="default"/>
+      </w:rPr>
+    </w:lvl>
+    <w:lvl w:ilvl="5" w:tplc="04090005" w:tentative="1">
+      <w:start w:val="1"/>
+      <w:numFmt w:val="bullet"/>
+      <w:lvlText w:val=""/>
+      <w:lvlJc w:val="left"/>
+      <w:pPr>
+        <w:ind w:left="4320" w:hanging="360"/>
+      </w:pPr>
+      <w:rPr>
+        <w:rFonts w:ascii="Wingdings" w:hAnsi="Wingdings" w:hint="default"/>
+      </w:rPr>
+    </w:lvl>
+    <w:lvl w:ilvl="6" w:tplc="04090001" w:tentative="1">
+      <w:start w:val="1"/>
+      <w:numFmt w:val="bullet"/>
+      <w:lvlText w:val=""/>
+      <w:lvlJc w:val="left"/>
+      <w:pPr>
+        <w:ind w:left="5040" w:hanging="360"/>
+      </w:pPr>
+      <w:rPr>
+        <w:rFonts w:ascii="Symbol" w:hAnsi="Symbol" w:hint="default"/>
+      </w:rPr>
+    </w:lvl>
+    <w:lvl w:ilvl="7" w:tplc="04090003" w:tentative="1">
+      <w:start w:val="1"/>
+      <w:numFmt w:val="bullet"/>
+      <w:lvlText w:val="o"/>
+      <w:lvlJc w:val="left"/>
+      <w:pPr>
+        <w:ind w:left="5760" w:hanging="360"/>
+      </w:pPr>
+      <w:rPr>
+        <w:rFonts w:ascii="Courier New" w:hAnsi="Courier New" w:cs="Courier New" w:hint="default"/>
+      </w:rPr>
+    </w:lvl>
+    <w:lvl w:ilvl="8" w:tplc="04090005" w:tentative="1">
+      <w:start w:val="1"/>
+      <w:numFmt w:val="bullet"/>
+      <w:lvlText w:val=""/>
+      <w:lvlJc w:val="left"/>
+      <w:pPr>
+        <w:ind w:left="6480" w:hanging="360"/>
+      </w:pPr>
+      <w:rPr>
+        <w:rFonts w:ascii="Wingdings" w:hAnsi="Wingdings" w:hint="default"/>
+      </w:rPr>
+    </w:lvl>
+  </w:abstractNum>
+  <w:abstractNum w:abstractNumId="5">
     <w:nsid w:val="2AAB24E3"/>
     <w:multiLevelType w:val="multilevel"/>
     <w:tmpl w:val="AEFA17F2"/>
@@ -894,11 +1691,124 @@
       </w:rPr>
     </w:lvl>
   </w:abstractNum>
+  <w:abstractNum w:abstractNumId="6">
+    <w:nsid w:val="79684EBE"/>
+    <w:multiLevelType w:val="hybridMultilevel"/>
+    <w:tmpl w:val="18E43CD0"/>
+    <w:lvl w:ilvl="0" w:tplc="04090001">
+      <w:start w:val="1"/>
+      <w:numFmt w:val="bullet"/>
+      <w:lvlText w:val=""/>
+      <w:lvlJc w:val="left"/>
+      <w:pPr>
+        <w:ind w:left="720" w:hanging="360"/>
+      </w:pPr>
+      <w:rPr>
+        <w:rFonts w:ascii="Symbol" w:hAnsi="Symbol" w:hint="default"/>
+      </w:rPr>
+    </w:lvl>
+    <w:lvl w:ilvl="1" w:tplc="04090003" w:tentative="1">
+      <w:start w:val="1"/>
+      <w:numFmt w:val="bullet"/>
+      <w:lvlText w:val="o"/>
+      <w:lvlJc w:val="left"/>
+      <w:pPr>
+        <w:ind w:left="1440" w:hanging="360"/>
+      </w:pPr>
+      <w:rPr>
+        <w:rFonts w:ascii="Courier New" w:hAnsi="Courier New" w:cs="Courier New" w:hint="default"/>
+      </w:rPr>
+    </w:lvl>
+    <w:lvl w:ilvl="2" w:tplc="04090005" w:tentative="1">
+      <w:start w:val="1"/>
+      <w:numFmt w:val="bullet"/>
+      <w:lvlText w:val=""/>
+      <w:lvlJc w:val="left"/>
+      <w:pPr>
+        <w:ind w:left="2160" w:hanging="360"/>
+      </w:pPr>
+      <w:rPr>
+        <w:rFonts w:ascii="Wingdings" w:hAnsi="Wingdings" w:hint="default"/>
+      </w:rPr>
+    </w:lvl>
+    <w:lvl w:ilvl="3" w:tplc="04090001" w:tentative="1">
+      <w:start w:val="1"/>
+      <w:numFmt w:val="bullet"/>
+      <w:lvlText w:val=""/>
+      <w:lvlJc w:val="left"/>
+      <w:pPr>
+        <w:ind w:left="2880" w:hanging="360"/>
+      </w:pPr>
+      <w:rPr>
+        <w:rFonts w:ascii="Symbol" w:hAnsi="Symbol" w:hint="default"/>
+      </w:rPr>
+    </w:lvl>
+    <w:lvl w:ilvl="4" w:tplc="04090003" w:tentative="1">
+      <w:start w:val="1"/>
+      <w:numFmt w:val="bullet"/>
+      <w:lvlText w:val="o"/>
+      <w:lvlJc w:val="left"/>
+      <w:pPr>
+        <w:ind w:left="3600" w:hanging="360"/>
+      </w:pPr>
+      <w:rPr>
+        <w:rFonts w:ascii="Courier New" w:hAnsi="Courier New" w:cs="Courier New" w:hint="default"/>
+      </w:rPr>
+    </w:lvl>
+    <w:lvl w:ilvl="5" w:tplc="04090005" w:tentative="1">
+      <w:start w:val="1"/>
+      <w:numFmt w:val="bullet"/>
+      <w:lvlText w:val=""/>
+      <w:lvlJc w:val="left"/>
+      <w:pPr>
+        <w:ind w:left="4320" w:hanging="360"/>
+      </w:pPr>
+      <w:rPr>
+        <w:rFonts w:ascii="Wingdings" w:hAnsi="Wingdings" w:hint="default"/>
+      </w:rPr>
+    </w:lvl>
+    <w:lvl w:ilvl="6" w:tplc="04090001" w:tentative="1">
+      <w:start w:val="1"/>
+      <w:numFmt w:val="bullet"/>
+      <w:lvlText w:val=""/>
+      <w:lvlJc w:val="left"/>
+      <w:pPr>
+        <w:ind w:left="5040" w:hanging="360"/>
+      </w:pPr>
+      <w:rPr>
+        <w:rFonts w:ascii="Symbol" w:hAnsi="Symbol" w:hint="default"/>
+      </w:rPr>
+    </w:lvl>
+    <w:lvl w:ilvl="7" w:tplc="04090003" w:tentative="1">
+      <w:start w:val="1"/>
+      <w:numFmt w:val="bullet"/>
+      <w:lvlText w:val="o"/>
+      <w:lvlJc w:val="left"/>
+      <w:pPr>
+        <w:ind w:left="5760" w:hanging="360"/>
+      </w:pPr>
+      <w:rPr>
+        <w:rFonts w:ascii="Courier New" w:hAnsi="Courier New" w:cs="Courier New" w:hint="default"/>
+      </w:rPr>
+    </w:lvl>
+    <w:lvl w:ilvl="8" w:tplc="04090005" w:tentative="1">
+      <w:start w:val="1"/>
+      <w:numFmt w:val="bullet"/>
+      <w:lvlText w:val=""/>
+      <w:lvlJc w:val="left"/>
+      <w:pPr>
+        <w:ind w:left="6480" w:hanging="360"/>
+      </w:pPr>
+      <w:rPr>
+        <w:rFonts w:ascii="Wingdings" w:hAnsi="Wingdings" w:hint="default"/>
+      </w:rPr>
+    </w:lvl>
+  </w:abstractNum>
   <w:num w:numId="1">
-    <w:abstractNumId w:val="2"/>
+    <w:abstractNumId w:val="5"/>
   </w:num>
   <w:num w:numId="2">
-    <w:abstractNumId w:val="2"/>
+    <w:abstractNumId w:val="5"/>
     <w:lvlOverride w:ilvl="1">
       <w:lvl w:ilvl="1">
         <w:numFmt w:val="bullet"/>
@@ -952,6 +1862,18 @@
   </w:num>
   <w:num w:numId="5">
     <w:abstractNumId w:val="1"/>
+  </w:num>
+  <w:num w:numId="6">
+    <w:abstractNumId w:val="6"/>
+  </w:num>
+  <w:num w:numId="7">
+    <w:abstractNumId w:val="2"/>
+  </w:num>
+  <w:num w:numId="8">
+    <w:abstractNumId w:val="4"/>
+  </w:num>
+  <w:num w:numId="9">
+    <w:abstractNumId w:val="3"/>
   </w:num>
 </w:numbering>
 </file>
@@ -1439,6 +2361,17 @@
       <w:contextualSpacing/>
     </w:pPr>
   </w:style>
+  <w:style w:type="character" w:styleId="Hyperlink">
+    <w:name w:val="Hyperlink"/>
+    <w:basedOn w:val="DefaultParagraphFont"/>
+    <w:uiPriority w:val="99"/>
+    <w:unhideWhenUsed/>
+    <w:rsid w:val="00197A2E"/>
+    <w:rPr>
+      <w:color w:val="0563C1" w:themeColor="hyperlink"/>
+      <w:u w:val="single"/>
+    </w:rPr>
+  </w:style>
 </w:styles>
 </file>
 

</xml_diff>

<commit_message>
Verifying that Deployment Documentation is up to date
I thought that I had the most up-to-date version of this doc, but it
turns out I didn't. This is attempt 2.
</commit_message>
<xml_diff>
--- a/Installation documentation.docx
+++ b/Installation documentation.docx
@@ -100,7 +100,21 @@
       </w:r>
     </w:p>
     <w:p/>
-    <w:p/>
+    <w:p>
+      <w:pPr>
+        <w:rPr>
+          <w:color w:val="FF0000"/>
+        </w:rPr>
+      </w:pPr>
+      <w:r>
+        <w:rPr>
+          <w:color w:val="FF0000"/>
+        </w:rPr>
+        <w:t>NOTE TO CAPSTONE GROUP- The following text references the place from GitHub where the user needs to download the deployment package. This may change between now and the final deployment package. This will need to be updated when the deployment package is updated.</w:t>
+      </w:r>
+      <w:bookmarkStart w:id="0" w:name="_GoBack"/>
+      <w:bookmarkEnd w:id="0"/>
+    </w:p>
     <w:p>
       <w:pPr>
         <w:pStyle w:val="Heading1"/>
@@ -308,15 +322,7 @@
         <w:t xml:space="preserve">Step 2: </w:t>
       </w:r>
       <w:r>
-        <w:t xml:space="preserve">Grab the Package from </w:t>
-      </w:r>
-      <w:proofErr w:type="spellStart"/>
-      <w:r>
-        <w:t>Github</w:t>
-      </w:r>
-      <w:proofErr w:type="spellEnd"/>
-      <w:r>
-        <w:t xml:space="preserve"> (can be done while the computer is installing features in above step)</w:t>
+        <w:t>Grab the Package from Github (can be done while the computer is installing features in above step)</w:t>
       </w:r>
     </w:p>
     <w:p>
@@ -442,6 +448,7 @@
         </w:numPr>
       </w:pPr>
       <w:r>
+        <w:lastRenderedPageBreak/>
         <w:t>Expand “Sites” under the computer name.</w:t>
       </w:r>
     </w:p>
@@ -466,7 +473,6 @@
         </w:numPr>
       </w:pPr>
       <w:r>
-        <w:lastRenderedPageBreak/>
         <w:t>Fill out the information:</w:t>
       </w:r>
     </w:p>
@@ -491,13 +497,8 @@
         </w:numPr>
       </w:pPr>
       <w:r>
-        <w:t xml:space="preserve">Application pool: </w:t>
-      </w:r>
-      <w:proofErr w:type="spellStart"/>
-      <w:r>
-        <w:t>DefaultAppPool</w:t>
-      </w:r>
-      <w:proofErr w:type="spellEnd"/>
+        <w:t>Application pool: DefaultAppPool</w:t>
+      </w:r>
     </w:p>
     <w:p>
       <w:pPr>
@@ -508,23 +509,7 @@
         </w:numPr>
       </w:pPr>
       <w:r>
-        <w:t xml:space="preserve">Physical Path: navigate to </w:t>
-      </w:r>
-      <w:proofErr w:type="spellStart"/>
-      <w:r>
-        <w:t>ewriter.web</w:t>
-      </w:r>
-      <w:proofErr w:type="spellEnd"/>
-      <w:r>
-        <w:t xml:space="preserve"> folder wherever you extracted the .zip file from step 2 (i.e. “C:\Users\Administrator\Downloads\RiseToLiteracy-master\RiseToLiteracy-master\Clearbutton\Canvas-Handwriting-Recognition-master (2)\</w:t>
-      </w:r>
-      <w:proofErr w:type="spellStart"/>
-      <w:r>
-        <w:t>ewriter.web</w:t>
-      </w:r>
-      <w:proofErr w:type="spellEnd"/>
-      <w:r>
-        <w:t>”)</w:t>
+        <w:t>Physical Path: navigate to ewriter.web folder wherever you extracted the .zip file from step 2 (i.e. “C:\Users\Administrator\Downloads\RiseToLiteracy-master\RiseToLiteracy-master\Clearbutton\Canvas-Handwriting-Recognition-master (2)\ewriter.web”)</w:t>
       </w:r>
     </w:p>
     <w:p>
@@ -572,26 +557,7 @@
         </w:numPr>
       </w:pPr>
       <w:r>
-        <w:t xml:space="preserve">In Physical Path, navigate to the same path that you had to navigate to above to get to the </w:t>
-      </w:r>
-      <w:proofErr w:type="spellStart"/>
-      <w:r>
-        <w:t>ewriter.web</w:t>
-      </w:r>
-      <w:proofErr w:type="spellEnd"/>
-      <w:r>
-        <w:t xml:space="preserve"> folder (i.e. “</w:t>
-      </w:r>
-      <w:r>
-        <w:t>C:\Users\Administrator\Downloads\RiseToLiteracy-master\RiseToLiteracy-master\Clearbutton\Canvas-Handwriting-Recognition-master (2)\</w:t>
-      </w:r>
-      <w:proofErr w:type="spellStart"/>
-      <w:r>
-        <w:t>ewriter.web</w:t>
-      </w:r>
-      <w:proofErr w:type="spellEnd"/>
-      <w:r>
-        <w:t>”)</w:t>
+        <w:t>In Physical Path, navigate to the same path that you had to navigate to above to get to the ewriter.web folder (i.e. “C:\Users\Administrator\Downloads\RiseToLiteracy-master\RiseToLiteracy-master\Clearbutton\Canvas-Handwriting-Recognition-master (2)\ewriter.web”)</w:t>
       </w:r>
     </w:p>
     <w:p>
@@ -612,15 +578,7 @@
         <w:t xml:space="preserve"> Manager window, click on</w:t>
       </w:r>
       <w:r>
-        <w:t xml:space="preserve"> Application Pools, select </w:t>
-      </w:r>
-      <w:proofErr w:type="spellStart"/>
-      <w:r>
-        <w:t>DefaultAppPool</w:t>
-      </w:r>
-      <w:proofErr w:type="spellEnd"/>
-      <w:r>
-        <w:t>, click on “Advanced Settings…”, switch “Enable 32-Bit Applications” to True</w:t>
+        <w:t xml:space="preserve"> Application Pools, select DefaultAppPool, click on “Advanced Settings…”, switch “Enable 32-Bit Applications” to True</w:t>
       </w:r>
     </w:p>
     <w:p>
@@ -637,18 +595,7 @@
         </w:numPr>
       </w:pPr>
       <w:r>
-        <w:t xml:space="preserve">Using windows explorer, browse to the </w:t>
-      </w:r>
-      <w:proofErr w:type="spellStart"/>
-      <w:r>
-        <w:t>ewriter.web</w:t>
-      </w:r>
-      <w:proofErr w:type="spellEnd"/>
-      <w:r>
-        <w:t xml:space="preserve"> folder location where the .zip file from step 2 was extracted </w:t>
-      </w:r>
-      <w:r>
-        <w:t>(i.e. “C:\Users\Administrator\Downloads\RiseToLiteracy-master\RiseToLiteracy-master\Clearbutton\Canvas-Handwriting-Re</w:t>
+        <w:t>Using windows explorer, browse to the ewriter.web folder location where the .zip file from step 2 was extracted (i.e. “C:\Users\Administrator\Downloads\RiseToLiteracy-master\RiseToLiteracy-master\Clearbutton\Canvas-Handwriting-Re</w:t>
       </w:r>
       <w:r>
         <w:t>cognition-master (2)\</w:t>
@@ -666,23 +613,7 @@
         </w:numPr>
       </w:pPr>
       <w:r>
-        <w:t xml:space="preserve">Right-click on the </w:t>
-      </w:r>
-      <w:proofErr w:type="spellStart"/>
-      <w:r>
-        <w:t>ewriter.web</w:t>
-      </w:r>
-      <w:proofErr w:type="spellEnd"/>
-      <w:r>
-        <w:t xml:space="preserve"> folder and select “</w:t>
-      </w:r>
-      <w:proofErr w:type="spellStart"/>
-      <w:r>
-        <w:t>properities</w:t>
-      </w:r>
-      <w:proofErr w:type="spellEnd"/>
-      <w:r>
-        <w:t>”</w:t>
+        <w:t>Right-click on the ewriter.web folder and select “properities”</w:t>
       </w:r>
     </w:p>
     <w:p>
@@ -778,15 +709,7 @@
         </w:numPr>
       </w:pPr>
       <w:r>
-        <w:t xml:space="preserve">Double-click on the </w:t>
-      </w:r>
-      <w:proofErr w:type="spellStart"/>
-      <w:r>
-        <w:t>ewriter.web</w:t>
-      </w:r>
-      <w:proofErr w:type="spellEnd"/>
-      <w:r>
-        <w:t xml:space="preserve"> folder to browse inside of it.</w:t>
+        <w:t>Double-click on the ewriter.web folder to browse inside of it.</w:t>
       </w:r>
     </w:p>
     <w:p>
@@ -798,15 +721,7 @@
         </w:numPr>
       </w:pPr>
       <w:r>
-        <w:t>Right-click on the file that says “</w:t>
-      </w:r>
-      <w:proofErr w:type="spellStart"/>
-      <w:r>
-        <w:t>Web.config</w:t>
-      </w:r>
-      <w:proofErr w:type="spellEnd"/>
-      <w:r>
-        <w:t>” and select “Open with”</w:t>
+        <w:t>Right-click on the file that says “Web.config” and select “Open with”</w:t>
       </w:r>
     </w:p>
     <w:p>
@@ -842,156 +757,7 @@
         </w:numPr>
       </w:pPr>
       <w:r>
-        <w:t>Find</w:t>
-      </w:r>
-      <w:r>
-        <w:t xml:space="preserve"> the line that says “</w:t>
-      </w:r>
-      <w:proofErr w:type="spellStart"/>
-      <w:r>
-        <w:t>assemblyIdentity</w:t>
-      </w:r>
-      <w:proofErr w:type="spellEnd"/>
-      <w:r>
-        <w:t xml:space="preserve"> name=”</w:t>
-      </w:r>
-      <w:proofErr w:type="spellStart"/>
-      <w:r>
-        <w:t>System.Web.Mvc</w:t>
-      </w:r>
-      <w:proofErr w:type="spellEnd"/>
-      <w:r>
-        <w:t>” (near the end of the file). The line directly under that says ‘</w:t>
-      </w:r>
-      <w:proofErr w:type="spellStart"/>
-      <w:r>
-        <w:t>bindingRedirect</w:t>
-      </w:r>
-      <w:proofErr w:type="spellEnd"/>
-      <w:r>
-        <w:t xml:space="preserve"> </w:t>
-      </w:r>
-      <w:proofErr w:type="spellStart"/>
-      <w:r>
-        <w:t>oldVersion</w:t>
-      </w:r>
-      <w:proofErr w:type="spellEnd"/>
-      <w:r>
-        <w:t xml:space="preserve">=”1.0.0.0-4.0.0.0 </w:t>
-      </w:r>
-      <w:proofErr w:type="spellStart"/>
-      <w:r>
-        <w:t>newVersion</w:t>
-      </w:r>
-      <w:proofErr w:type="spellEnd"/>
-      <w:r>
-        <w:t>=”4.0.0.0”’. Change that line to say ‘</w:t>
-      </w:r>
-      <w:proofErr w:type="spellStart"/>
-      <w:r>
-        <w:t>bindingRedirect</w:t>
-      </w:r>
-      <w:proofErr w:type="spellEnd"/>
-      <w:r>
-        <w:t xml:space="preserve"> </w:t>
-      </w:r>
-      <w:proofErr w:type="spellStart"/>
-      <w:r>
-        <w:t>oldVersion</w:t>
-      </w:r>
-      <w:proofErr w:type="spellEnd"/>
-      <w:r>
-        <w:t xml:space="preserve">=”1.0.0.0-4.0.0.1 </w:t>
-      </w:r>
-      <w:proofErr w:type="spellStart"/>
-      <w:r>
-        <w:t>newVersion</w:t>
-      </w:r>
-      <w:proofErr w:type="spellEnd"/>
-      <w:r>
-        <w:t>=”4.0.0.1”’</w:t>
-      </w:r>
-    </w:p>
-    <w:p/>
-    <w:p>
-      <w:pPr>
-        <w:rPr>
-          <w:color w:val="FF0000"/>
-        </w:rPr>
-      </w:pPr>
-      <w:r>
-        <w:rPr>
-          <w:color w:val="FF0000"/>
-        </w:rPr>
-        <w:t>NOTE: AT THIS POINT I’M GETTING A “SERVER ERROR IN ‘/’ APPLICATION” ERROR. THE FOLLOWING STEPS ARE THINGS I AM TRYING TO SEE IF THEY FIX THE ISSUE. IF THE ISSUE IS RESOLVED, DELETE THIS MESSAGE AND ANY OF THE FOLLOWING STEPS THAT DID NOT FIX THE ISSUE.</w:t>
-      </w:r>
-    </w:p>
-    <w:p>
-      <w:r>
-        <w:t>Step 6: update Windows to latest version</w:t>
-      </w:r>
-    </w:p>
-    <w:p>
-      <w:pPr>
-        <w:pStyle w:val="ListParagraph"/>
-        <w:numPr>
-          <w:ilvl w:val="0"/>
-          <w:numId w:val="9"/>
-        </w:numPr>
-      </w:pPr>
-      <w:r>
-        <w:lastRenderedPageBreak/>
-        <w:t>Open up the control panel and search for “update”</w:t>
-      </w:r>
-    </w:p>
-    <w:p>
-      <w:pPr>
-        <w:pStyle w:val="ListParagraph"/>
-        <w:numPr>
-          <w:ilvl w:val="0"/>
-          <w:numId w:val="9"/>
-        </w:numPr>
-      </w:pPr>
-      <w:r>
-        <w:t>Click on the first thing that comes up “Windows Update”</w:t>
-      </w:r>
-    </w:p>
-    <w:p>
-      <w:pPr>
-        <w:pStyle w:val="ListParagraph"/>
-        <w:numPr>
-          <w:ilvl w:val="0"/>
-          <w:numId w:val="9"/>
-        </w:numPr>
-      </w:pPr>
-      <w:r>
-        <w:t>Click on the button to turn on Windows Update and let it search for updates</w:t>
-      </w:r>
-      <w:bookmarkStart w:id="0" w:name="_GoBack"/>
-      <w:bookmarkEnd w:id="0"/>
-    </w:p>
-    <w:p>
-      <w:pPr>
-        <w:pStyle w:val="ListParagraph"/>
-        <w:numPr>
-          <w:ilvl w:val="0"/>
-          <w:numId w:val="9"/>
-        </w:numPr>
-      </w:pPr>
-      <w:r>
-        <w:t>Click on “Install Now”</w:t>
-      </w:r>
-    </w:p>
-    <w:p>
-      <w:pPr>
-        <w:pStyle w:val="ListParagraph"/>
-        <w:numPr>
-          <w:ilvl w:val="0"/>
-          <w:numId w:val="9"/>
-        </w:numPr>
-      </w:pPr>
-      <w:r>
-        <w:t>Wait for updates to install (may require server to restart one or more times)</w:t>
+        <w:t>Find the line that says “assemblyIdentity name=”System.Web.Mvc” (near the end of the file). The line directly under that says ‘bindingRedirect oldVersion=”1.0.0.0-4.0.0.0 newVersion=”4.0.0.0”’. Change that line to say ‘bindingRedirect oldVersion=”1.0.0.0-4.0.0.1 newVersion=”4.0.0.1”’</w:t>
       </w:r>
     </w:p>
     <w:sectPr>

</xml_diff>

<commit_message>
Changed it to only work with letters
All changes in HomeController.cs
</commit_message>
<xml_diff>
--- a/Installation documentation.docx
+++ b/Installation documentation.docx
@@ -100,7 +100,21 @@
       </w:r>
     </w:p>
     <w:p/>
-    <w:p/>
+    <w:p>
+      <w:pPr>
+        <w:rPr>
+          <w:color w:val="FF0000"/>
+        </w:rPr>
+      </w:pPr>
+      <w:r>
+        <w:rPr>
+          <w:color w:val="FF0000"/>
+        </w:rPr>
+        <w:t>NOTE TO CAPSTONE GROUP- The following text references the place from GitHub where the user needs to download the deployment package. This may change between now and the final deployment package. This will need to be updated when the deployment package is updated.</w:t>
+      </w:r>
+      <w:bookmarkStart w:id="0" w:name="_GoBack"/>
+      <w:bookmarkEnd w:id="0"/>
+    </w:p>
     <w:p>
       <w:pPr>
         <w:pStyle w:val="Heading1"/>
@@ -308,15 +322,7 @@
         <w:t xml:space="preserve">Step 2: </w:t>
       </w:r>
       <w:r>
-        <w:t xml:space="preserve">Grab the Package from </w:t>
-      </w:r>
-      <w:proofErr w:type="spellStart"/>
-      <w:r>
-        <w:t>Github</w:t>
-      </w:r>
-      <w:proofErr w:type="spellEnd"/>
-      <w:r>
-        <w:t xml:space="preserve"> (can be done while the computer is installing features in above step)</w:t>
+        <w:t>Grab the Package from Github (can be done while the computer is installing features in above step)</w:t>
       </w:r>
     </w:p>
     <w:p>
@@ -442,6 +448,7 @@
         </w:numPr>
       </w:pPr>
       <w:r>
+        <w:lastRenderedPageBreak/>
         <w:t>Expand “Sites” under the computer name.</w:t>
       </w:r>
     </w:p>
@@ -466,7 +473,6 @@
         </w:numPr>
       </w:pPr>
       <w:r>
-        <w:lastRenderedPageBreak/>
         <w:t>Fill out the information:</w:t>
       </w:r>
     </w:p>
@@ -491,13 +497,8 @@
         </w:numPr>
       </w:pPr>
       <w:r>
-        <w:t xml:space="preserve">Application pool: </w:t>
-      </w:r>
-      <w:proofErr w:type="spellStart"/>
-      <w:r>
-        <w:t>DefaultAppPool</w:t>
-      </w:r>
-      <w:proofErr w:type="spellEnd"/>
+        <w:t>Application pool: DefaultAppPool</w:t>
+      </w:r>
     </w:p>
     <w:p>
       <w:pPr>
@@ -508,23 +509,7 @@
         </w:numPr>
       </w:pPr>
       <w:r>
-        <w:t xml:space="preserve">Physical Path: navigate to </w:t>
-      </w:r>
-      <w:proofErr w:type="spellStart"/>
-      <w:r>
-        <w:t>ewriter.web</w:t>
-      </w:r>
-      <w:proofErr w:type="spellEnd"/>
-      <w:r>
-        <w:t xml:space="preserve"> folder wherever you extracted the .zip file from step 2 (i.e. “C:\Users\Administrator\Downloads\RiseToLiteracy-master\RiseToLiteracy-master\Clearbutton\Canvas-Handwriting-Recognition-master (2)\</w:t>
-      </w:r>
-      <w:proofErr w:type="spellStart"/>
-      <w:r>
-        <w:t>ewriter.web</w:t>
-      </w:r>
-      <w:proofErr w:type="spellEnd"/>
-      <w:r>
-        <w:t>”)</w:t>
+        <w:t>Physical Path: navigate to ewriter.web folder wherever you extracted the .zip file from step 2 (i.e. “C:\Users\Administrator\Downloads\RiseToLiteracy-master\RiseToLiteracy-master\Clearbutton\Canvas-Handwriting-Recognition-master (2)\ewriter.web”)</w:t>
       </w:r>
     </w:p>
     <w:p>
@@ -572,26 +557,7 @@
         </w:numPr>
       </w:pPr>
       <w:r>
-        <w:t xml:space="preserve">In Physical Path, navigate to the same path that you had to navigate to above to get to the </w:t>
-      </w:r>
-      <w:proofErr w:type="spellStart"/>
-      <w:r>
-        <w:t>ewriter.web</w:t>
-      </w:r>
-      <w:proofErr w:type="spellEnd"/>
-      <w:r>
-        <w:t xml:space="preserve"> folder (i.e. “</w:t>
-      </w:r>
-      <w:r>
-        <w:t>C:\Users\Administrator\Downloads\RiseToLiteracy-master\RiseToLiteracy-master\Clearbutton\Canvas-Handwriting-Recognition-master (2)\</w:t>
-      </w:r>
-      <w:proofErr w:type="spellStart"/>
-      <w:r>
-        <w:t>ewriter.web</w:t>
-      </w:r>
-      <w:proofErr w:type="spellEnd"/>
-      <w:r>
-        <w:t>”)</w:t>
+        <w:t>In Physical Path, navigate to the same path that you had to navigate to above to get to the ewriter.web folder (i.e. “C:\Users\Administrator\Downloads\RiseToLiteracy-master\RiseToLiteracy-master\Clearbutton\Canvas-Handwriting-Recognition-master (2)\ewriter.web”)</w:t>
       </w:r>
     </w:p>
     <w:p>
@@ -612,15 +578,7 @@
         <w:t xml:space="preserve"> Manager window, click on</w:t>
       </w:r>
       <w:r>
-        <w:t xml:space="preserve"> Application Pools, select </w:t>
-      </w:r>
-      <w:proofErr w:type="spellStart"/>
-      <w:r>
-        <w:t>DefaultAppPool</w:t>
-      </w:r>
-      <w:proofErr w:type="spellEnd"/>
-      <w:r>
-        <w:t>, click on “Advanced Settings…”, switch “Enable 32-Bit Applications” to True</w:t>
+        <w:t xml:space="preserve"> Application Pools, select DefaultAppPool, click on “Advanced Settings…”, switch “Enable 32-Bit Applications” to True</w:t>
       </w:r>
     </w:p>
     <w:p>
@@ -637,18 +595,7 @@
         </w:numPr>
       </w:pPr>
       <w:r>
-        <w:t xml:space="preserve">Using windows explorer, browse to the </w:t>
-      </w:r>
-      <w:proofErr w:type="spellStart"/>
-      <w:r>
-        <w:t>ewriter.web</w:t>
-      </w:r>
-      <w:proofErr w:type="spellEnd"/>
-      <w:r>
-        <w:t xml:space="preserve"> folder location where the .zip file from step 2 was extracted </w:t>
-      </w:r>
-      <w:r>
-        <w:t>(i.e. “C:\Users\Administrator\Downloads\RiseToLiteracy-master\RiseToLiteracy-master\Clearbutton\Canvas-Handwriting-Re</w:t>
+        <w:t>Using windows explorer, browse to the ewriter.web folder location where the .zip file from step 2 was extracted (i.e. “C:\Users\Administrator\Downloads\RiseToLiteracy-master\RiseToLiteracy-master\Clearbutton\Canvas-Handwriting-Re</w:t>
       </w:r>
       <w:r>
         <w:t>cognition-master (2)\</w:t>
@@ -666,23 +613,7 @@
         </w:numPr>
       </w:pPr>
       <w:r>
-        <w:t xml:space="preserve">Right-click on the </w:t>
-      </w:r>
-      <w:proofErr w:type="spellStart"/>
-      <w:r>
-        <w:t>ewriter.web</w:t>
-      </w:r>
-      <w:proofErr w:type="spellEnd"/>
-      <w:r>
-        <w:t xml:space="preserve"> folder and select “</w:t>
-      </w:r>
-      <w:proofErr w:type="spellStart"/>
-      <w:r>
-        <w:t>properities</w:t>
-      </w:r>
-      <w:proofErr w:type="spellEnd"/>
-      <w:r>
-        <w:t>”</w:t>
+        <w:t>Right-click on the ewriter.web folder and select “properities”</w:t>
       </w:r>
     </w:p>
     <w:p>
@@ -778,15 +709,7 @@
         </w:numPr>
       </w:pPr>
       <w:r>
-        <w:t xml:space="preserve">Double-click on the </w:t>
-      </w:r>
-      <w:proofErr w:type="spellStart"/>
-      <w:r>
-        <w:t>ewriter.web</w:t>
-      </w:r>
-      <w:proofErr w:type="spellEnd"/>
-      <w:r>
-        <w:t xml:space="preserve"> folder to browse inside of it.</w:t>
+        <w:t>Double-click on the ewriter.web folder to browse inside of it.</w:t>
       </w:r>
     </w:p>
     <w:p>
@@ -798,15 +721,7 @@
         </w:numPr>
       </w:pPr>
       <w:r>
-        <w:t>Right-click on the file that says “</w:t>
-      </w:r>
-      <w:proofErr w:type="spellStart"/>
-      <w:r>
-        <w:t>Web.config</w:t>
-      </w:r>
-      <w:proofErr w:type="spellEnd"/>
-      <w:r>
-        <w:t>” and select “Open with”</w:t>
+        <w:t>Right-click on the file that says “Web.config” and select “Open with”</w:t>
       </w:r>
     </w:p>
     <w:p>
@@ -842,156 +757,7 @@
         </w:numPr>
       </w:pPr>
       <w:r>
-        <w:t>Find</w:t>
-      </w:r>
-      <w:r>
-        <w:t xml:space="preserve"> the line that says “</w:t>
-      </w:r>
-      <w:proofErr w:type="spellStart"/>
-      <w:r>
-        <w:t>assemblyIdentity</w:t>
-      </w:r>
-      <w:proofErr w:type="spellEnd"/>
-      <w:r>
-        <w:t xml:space="preserve"> name=”</w:t>
-      </w:r>
-      <w:proofErr w:type="spellStart"/>
-      <w:r>
-        <w:t>System.Web.Mvc</w:t>
-      </w:r>
-      <w:proofErr w:type="spellEnd"/>
-      <w:r>
-        <w:t>” (near the end of the file). The line directly under that says ‘</w:t>
-      </w:r>
-      <w:proofErr w:type="spellStart"/>
-      <w:r>
-        <w:t>bindingRedirect</w:t>
-      </w:r>
-      <w:proofErr w:type="spellEnd"/>
-      <w:r>
-        <w:t xml:space="preserve"> </w:t>
-      </w:r>
-      <w:proofErr w:type="spellStart"/>
-      <w:r>
-        <w:t>oldVersion</w:t>
-      </w:r>
-      <w:proofErr w:type="spellEnd"/>
-      <w:r>
-        <w:t xml:space="preserve">=”1.0.0.0-4.0.0.0 </w:t>
-      </w:r>
-      <w:proofErr w:type="spellStart"/>
-      <w:r>
-        <w:t>newVersion</w:t>
-      </w:r>
-      <w:proofErr w:type="spellEnd"/>
-      <w:r>
-        <w:t>=”4.0.0.0”’. Change that line to say ‘</w:t>
-      </w:r>
-      <w:proofErr w:type="spellStart"/>
-      <w:r>
-        <w:t>bindingRedirect</w:t>
-      </w:r>
-      <w:proofErr w:type="spellEnd"/>
-      <w:r>
-        <w:t xml:space="preserve"> </w:t>
-      </w:r>
-      <w:proofErr w:type="spellStart"/>
-      <w:r>
-        <w:t>oldVersion</w:t>
-      </w:r>
-      <w:proofErr w:type="spellEnd"/>
-      <w:r>
-        <w:t xml:space="preserve">=”1.0.0.0-4.0.0.1 </w:t>
-      </w:r>
-      <w:proofErr w:type="spellStart"/>
-      <w:r>
-        <w:t>newVersion</w:t>
-      </w:r>
-      <w:proofErr w:type="spellEnd"/>
-      <w:r>
-        <w:t>=”4.0.0.1”’</w:t>
-      </w:r>
-    </w:p>
-    <w:p/>
-    <w:p>
-      <w:pPr>
-        <w:rPr>
-          <w:color w:val="FF0000"/>
-        </w:rPr>
-      </w:pPr>
-      <w:r>
-        <w:rPr>
-          <w:color w:val="FF0000"/>
-        </w:rPr>
-        <w:t>NOTE: AT THIS POINT I’M GETTING A “SERVER ERROR IN ‘/’ APPLICATION” ERROR. THE FOLLOWING STEPS ARE THINGS I AM TRYING TO SEE IF THEY FIX THE ISSUE. IF THE ISSUE IS RESOLVED, DELETE THIS MESSAGE AND ANY OF THE FOLLOWING STEPS THAT DID NOT FIX THE ISSUE.</w:t>
-      </w:r>
-    </w:p>
-    <w:p>
-      <w:r>
-        <w:t>Step 6: update Windows to latest version</w:t>
-      </w:r>
-    </w:p>
-    <w:p>
-      <w:pPr>
-        <w:pStyle w:val="ListParagraph"/>
-        <w:numPr>
-          <w:ilvl w:val="0"/>
-          <w:numId w:val="9"/>
-        </w:numPr>
-      </w:pPr>
-      <w:r>
-        <w:lastRenderedPageBreak/>
-        <w:t>Open up the control panel and search for “update”</w:t>
-      </w:r>
-    </w:p>
-    <w:p>
-      <w:pPr>
-        <w:pStyle w:val="ListParagraph"/>
-        <w:numPr>
-          <w:ilvl w:val="0"/>
-          <w:numId w:val="9"/>
-        </w:numPr>
-      </w:pPr>
-      <w:r>
-        <w:t>Click on the first thing that comes up “Windows Update”</w:t>
-      </w:r>
-    </w:p>
-    <w:p>
-      <w:pPr>
-        <w:pStyle w:val="ListParagraph"/>
-        <w:numPr>
-          <w:ilvl w:val="0"/>
-          <w:numId w:val="9"/>
-        </w:numPr>
-      </w:pPr>
-      <w:r>
-        <w:t>Click on the button to turn on Windows Update and let it search for updates</w:t>
-      </w:r>
-      <w:bookmarkStart w:id="0" w:name="_GoBack"/>
-      <w:bookmarkEnd w:id="0"/>
-    </w:p>
-    <w:p>
-      <w:pPr>
-        <w:pStyle w:val="ListParagraph"/>
-        <w:numPr>
-          <w:ilvl w:val="0"/>
-          <w:numId w:val="9"/>
-        </w:numPr>
-      </w:pPr>
-      <w:r>
-        <w:t>Click on “Install Now”</w:t>
-      </w:r>
-    </w:p>
-    <w:p>
-      <w:pPr>
-        <w:pStyle w:val="ListParagraph"/>
-        <w:numPr>
-          <w:ilvl w:val="0"/>
-          <w:numId w:val="9"/>
-        </w:numPr>
-      </w:pPr>
-      <w:r>
-        <w:t>Wait for updates to install (may require server to restart one or more times)</w:t>
+        <w:t>Find the line that says “assemblyIdentity name=”System.Web.Mvc” (near the end of the file). The line directly under that says ‘bindingRedirect oldVersion=”1.0.0.0-4.0.0.0 newVersion=”4.0.0.0”’. Change that line to say ‘bindingRedirect oldVersion=”1.0.0.0-4.0.0.1 newVersion=”4.0.0.1”’</w:t>
       </w:r>
     </w:p>
     <w:sectPr>

</xml_diff>